<commit_message>
Add analogs in overview. Add some sources.
</commit_message>
<xml_diff>
--- a/my-diploma/report/12. Source list.docx
+++ b/my-diploma/report/12. Source list.docx
@@ -3,8 +3,690 @@
 <w:document xmlns:wpc="http://schemas.microsoft.com/office/word/2010/wordprocessingCanvas" xmlns:mc="http://schemas.openxmlformats.org/markup-compatibility/2006" xmlns:o="urn:schemas-microsoft-com:office:office" xmlns:r="http://schemas.openxmlformats.org/officeDocument/2006/relationships" xmlns:m="http://schemas.openxmlformats.org/officeDocument/2006/math" xmlns:v="urn:schemas-microsoft-com:vml" xmlns:wp14="http://schemas.microsoft.com/office/word/2010/wordprocessingDrawing" xmlns:wp="http://schemas.openxmlformats.org/drawingml/2006/wordprocessingDrawing" xmlns:w10="urn:schemas-microsoft-com:office:word" xmlns:w="http://schemas.openxmlformats.org/wordprocessingml/2006/main" xmlns:w14="http://schemas.microsoft.com/office/word/2010/wordml" xmlns:wpg="http://schemas.microsoft.com/office/word/2010/wordprocessingGroup" xmlns:wpi="http://schemas.microsoft.com/office/word/2010/wordprocessingInk" xmlns:wne="http://schemas.microsoft.com/office/word/2006/wordml" xmlns:wps="http://schemas.microsoft.com/office/word/2010/wordprocessingShape" mc:Ignorable="w14 wp14">
   <w:body>
     <w:p>
+      <w:pPr>
+        <w:spacing w:after="0" w:line="240" w:lineRule="auto"/>
+        <w:ind w:left="709" w:hanging="709"/>
+        <w:jc w:val="center"/>
+        <w:rPr>
+          <w:rFonts w:ascii="Times New Roman" w:hAnsi="Times New Roman" w:cs="Times New Roman"/>
+          <w:b/>
+          <w:sz w:val="28"/>
+          <w:szCs w:val="28"/>
+        </w:rPr>
+      </w:pPr>
+      <w:r>
+        <w:rPr>
+          <w:rFonts w:ascii="Times New Roman" w:hAnsi="Times New Roman" w:cs="Times New Roman"/>
+          <w:b/>
+          <w:sz w:val="28"/>
+          <w:szCs w:val="28"/>
+        </w:rPr>
+        <w:t>СПИСОК ИСПОЛЬЗОВАННЫХ ИСТОЧНИКОВ</w:t>
+      </w:r>
+    </w:p>
+    <w:p>
+      <w:pPr>
+        <w:spacing w:after="0" w:line="240" w:lineRule="auto"/>
+        <w:ind w:left="709" w:hanging="709"/>
+        <w:jc w:val="center"/>
+        <w:rPr>
+          <w:rFonts w:ascii="Times New Roman" w:hAnsi="Times New Roman" w:cs="Times New Roman"/>
+          <w:b/>
+          <w:sz w:val="28"/>
+          <w:szCs w:val="28"/>
+        </w:rPr>
+      </w:pPr>
+    </w:p>
+    <w:p>
+      <w:pPr>
+        <w:spacing w:after="30" w:line="240" w:lineRule="auto"/>
+        <w:ind w:firstLine="709"/>
+        <w:jc w:val="both"/>
+        <w:rPr>
+          <w:rFonts w:ascii="Times New Roman" w:hAnsi="Times New Roman" w:cs="Times New Roman"/>
+          <w:sz w:val="28"/>
+          <w:szCs w:val="28"/>
+        </w:rPr>
+      </w:pPr>
+      <w:r>
+        <w:rPr>
+          <w:rFonts w:ascii="Times New Roman" w:hAnsi="Times New Roman" w:cs="Times New Roman"/>
+          <w:sz w:val="28"/>
+          <w:szCs w:val="28"/>
+        </w:rPr>
+        <w:t xml:space="preserve">1 </w:t>
+      </w:r>
+      <w:proofErr w:type="spellStart"/>
+      <w:r>
+        <w:rPr>
+          <w:rFonts w:ascii="Times New Roman" w:hAnsi="Times New Roman" w:cs="Times New Roman"/>
+          <w:sz w:val="28"/>
+          <w:szCs w:val="28"/>
+        </w:rPr>
+        <w:t>Mazda</w:t>
+      </w:r>
+      <w:proofErr w:type="spellEnd"/>
+      <w:r>
+        <w:rPr>
+          <w:rFonts w:ascii="Times New Roman" w:hAnsi="Times New Roman" w:cs="Times New Roman"/>
+          <w:sz w:val="28"/>
+          <w:szCs w:val="28"/>
+        </w:rPr>
+        <w:t xml:space="preserve"> </w:t>
+      </w:r>
+      <w:proofErr w:type="spellStart"/>
+      <w:r>
+        <w:rPr>
+          <w:rFonts w:ascii="Times New Roman" w:hAnsi="Times New Roman" w:cs="Times New Roman"/>
+          <w:sz w:val="28"/>
+          <w:szCs w:val="28"/>
+        </w:rPr>
+        <w:t>Cars</w:t>
+      </w:r>
+      <w:proofErr w:type="spellEnd"/>
+      <w:r>
+        <w:rPr>
+          <w:rFonts w:ascii="Times New Roman" w:hAnsi="Times New Roman" w:cs="Times New Roman"/>
+          <w:sz w:val="28"/>
+          <w:szCs w:val="28"/>
+        </w:rPr>
+        <w:t xml:space="preserve">, </w:t>
+      </w:r>
+      <w:proofErr w:type="spellStart"/>
+      <w:r>
+        <w:rPr>
+          <w:rFonts w:ascii="Times New Roman" w:hAnsi="Times New Roman" w:cs="Times New Roman"/>
+          <w:sz w:val="28"/>
+          <w:szCs w:val="28"/>
+        </w:rPr>
+        <w:t>Sedans</w:t>
+      </w:r>
+      <w:proofErr w:type="spellEnd"/>
+      <w:r>
+        <w:rPr>
+          <w:rFonts w:ascii="Times New Roman" w:hAnsi="Times New Roman" w:cs="Times New Roman"/>
+          <w:sz w:val="28"/>
+          <w:szCs w:val="28"/>
+        </w:rPr>
+        <w:t xml:space="preserve">, </w:t>
+      </w:r>
+      <w:proofErr w:type="spellStart"/>
+      <w:r>
+        <w:rPr>
+          <w:rFonts w:ascii="Times New Roman" w:hAnsi="Times New Roman" w:cs="Times New Roman"/>
+          <w:sz w:val="28"/>
+          <w:szCs w:val="28"/>
+        </w:rPr>
+        <w:t>SUVs</w:t>
+      </w:r>
+      <w:proofErr w:type="spellEnd"/>
+      <w:r>
+        <w:rPr>
+          <w:rFonts w:ascii="Times New Roman" w:hAnsi="Times New Roman" w:cs="Times New Roman"/>
+          <w:sz w:val="28"/>
+          <w:szCs w:val="28"/>
+        </w:rPr>
+        <w:t xml:space="preserve"> &amp; </w:t>
+      </w:r>
+      <w:proofErr w:type="spellStart"/>
+      <w:r>
+        <w:rPr>
+          <w:rFonts w:ascii="Times New Roman" w:hAnsi="Times New Roman" w:cs="Times New Roman"/>
+          <w:sz w:val="28"/>
+          <w:szCs w:val="28"/>
+        </w:rPr>
+        <w:t>Crossovers</w:t>
+      </w:r>
+      <w:proofErr w:type="spellEnd"/>
+      <w:r>
+        <w:rPr>
+          <w:rFonts w:ascii="Times New Roman" w:hAnsi="Times New Roman" w:cs="Times New Roman"/>
+          <w:sz w:val="28"/>
+          <w:szCs w:val="28"/>
+        </w:rPr>
+        <w:t xml:space="preserve"> </w:t>
+      </w:r>
+      <w:r>
+        <w:rPr>
+          <w:rFonts w:ascii="Cambria Math" w:hAnsi="Cambria Math" w:cs="Cambria Math"/>
+          <w:sz w:val="28"/>
+          <w:szCs w:val="28"/>
+        </w:rPr>
+        <w:t>[</w:t>
+      </w:r>
+      <w:r>
+        <w:rPr>
+          <w:rFonts w:ascii="Times New Roman" w:hAnsi="Times New Roman" w:cs="Times New Roman"/>
+          <w:sz w:val="28"/>
+          <w:szCs w:val="28"/>
+        </w:rPr>
+        <w:t>Электронный ресурс]. – Режим доступа</w:t>
+      </w:r>
+      <w:proofErr w:type="gramStart"/>
+      <w:r>
+        <w:rPr>
+          <w:rFonts w:ascii="Times New Roman" w:hAnsi="Times New Roman" w:cs="Times New Roman"/>
+          <w:sz w:val="28"/>
+          <w:szCs w:val="28"/>
+        </w:rPr>
+        <w:t xml:space="preserve"> :</w:t>
+      </w:r>
+      <w:proofErr w:type="gramEnd"/>
+      <w:r>
+        <w:rPr>
+          <w:rFonts w:ascii="Times New Roman" w:hAnsi="Times New Roman" w:cs="Times New Roman"/>
+          <w:sz w:val="28"/>
+          <w:szCs w:val="28"/>
+        </w:rPr>
+        <w:t xml:space="preserve"> </w:t>
+      </w:r>
+      <w:r>
+        <w:rPr>
+          <w:rFonts w:ascii="Times New Roman" w:hAnsi="Times New Roman" w:cs="Times New Roman"/>
+          <w:sz w:val="28"/>
+          <w:szCs w:val="28"/>
+        </w:rPr>
+        <w:t>http://www.mazdausa.com/</w:t>
+      </w:r>
+      <w:r>
+        <w:rPr>
+          <w:rFonts w:ascii="Times New Roman" w:hAnsi="Times New Roman" w:cs="Times New Roman"/>
+          <w:sz w:val="28"/>
+          <w:szCs w:val="28"/>
+        </w:rPr>
+        <w:t>.</w:t>
+      </w:r>
+    </w:p>
+    <w:p>
+      <w:pPr>
+        <w:spacing w:after="30" w:line="240" w:lineRule="auto"/>
+        <w:ind w:firstLine="709"/>
+        <w:jc w:val="both"/>
+        <w:rPr>
+          <w:rFonts w:ascii="Times New Roman" w:hAnsi="Times New Roman" w:cs="Times New Roman"/>
+          <w:sz w:val="28"/>
+          <w:szCs w:val="28"/>
+        </w:rPr>
+      </w:pPr>
+      <w:proofErr w:type="gramStart"/>
+      <w:r>
+        <w:rPr>
+          <w:rFonts w:ascii="Times New Roman" w:hAnsi="Times New Roman" w:cs="Times New Roman"/>
+          <w:sz w:val="28"/>
+          <w:szCs w:val="28"/>
+          <w:lang w:val="en-US"/>
+        </w:rPr>
+        <w:t xml:space="preserve">2 </w:t>
+      </w:r>
+      <w:r>
+        <w:rPr>
+          <w:rFonts w:ascii="Times New Roman" w:hAnsi="Times New Roman" w:cs="Times New Roman"/>
+          <w:sz w:val="28"/>
+          <w:szCs w:val="28"/>
+          <w:lang w:val="en-US"/>
+        </w:rPr>
+        <w:t>AutoNation.</w:t>
+      </w:r>
+      <w:proofErr w:type="gramEnd"/>
+      <w:r>
+        <w:rPr>
+          <w:rFonts w:ascii="Times New Roman" w:hAnsi="Times New Roman" w:cs="Times New Roman"/>
+          <w:sz w:val="28"/>
+          <w:szCs w:val="28"/>
+          <w:lang w:val="en-US"/>
+        </w:rPr>
+        <w:t xml:space="preserve"> </w:t>
+      </w:r>
+      <w:proofErr w:type="gramStart"/>
+      <w:r>
+        <w:rPr>
+          <w:rFonts w:ascii="Times New Roman" w:hAnsi="Times New Roman" w:cs="Times New Roman"/>
+          <w:sz w:val="28"/>
+          <w:szCs w:val="28"/>
+          <w:lang w:val="en-US"/>
+        </w:rPr>
+        <w:t>New</w:t>
+      </w:r>
+      <w:r>
+        <w:rPr>
+          <w:rFonts w:ascii="Times New Roman" w:hAnsi="Times New Roman" w:cs="Times New Roman"/>
+          <w:sz w:val="28"/>
+          <w:szCs w:val="28"/>
+        </w:rPr>
+        <w:t xml:space="preserve"> &amp; </w:t>
+      </w:r>
+      <w:r>
+        <w:rPr>
+          <w:rFonts w:ascii="Times New Roman" w:hAnsi="Times New Roman" w:cs="Times New Roman"/>
+          <w:sz w:val="28"/>
+          <w:szCs w:val="28"/>
+          <w:lang w:val="en-US"/>
+        </w:rPr>
+        <w:t>Used</w:t>
+      </w:r>
+      <w:r>
+        <w:rPr>
+          <w:rFonts w:ascii="Times New Roman" w:hAnsi="Times New Roman" w:cs="Times New Roman"/>
+          <w:sz w:val="28"/>
+          <w:szCs w:val="28"/>
+        </w:rPr>
+        <w:t xml:space="preserve"> </w:t>
+      </w:r>
+      <w:r>
+        <w:rPr>
+          <w:rFonts w:ascii="Times New Roman" w:hAnsi="Times New Roman" w:cs="Times New Roman"/>
+          <w:sz w:val="28"/>
+          <w:szCs w:val="28"/>
+          <w:lang w:val="en-US"/>
+        </w:rPr>
+        <w:t>Auto</w:t>
+      </w:r>
+      <w:r>
+        <w:rPr>
+          <w:rFonts w:ascii="Times New Roman" w:hAnsi="Times New Roman" w:cs="Times New Roman"/>
+          <w:sz w:val="28"/>
+          <w:szCs w:val="28"/>
+        </w:rPr>
+        <w:t xml:space="preserve"> </w:t>
+      </w:r>
+      <w:r>
+        <w:rPr>
+          <w:rFonts w:ascii="Times New Roman" w:hAnsi="Times New Roman" w:cs="Times New Roman"/>
+          <w:sz w:val="28"/>
+          <w:szCs w:val="28"/>
+          <w:lang w:val="en-US"/>
+        </w:rPr>
+        <w:t>Dealerships</w:t>
+      </w:r>
+      <w:r>
+        <w:rPr>
+          <w:rFonts w:ascii="Times New Roman" w:hAnsi="Times New Roman" w:cs="Times New Roman"/>
+          <w:sz w:val="28"/>
+          <w:szCs w:val="28"/>
+        </w:rPr>
+        <w:t xml:space="preserve"> </w:t>
+      </w:r>
+      <w:r>
+        <w:rPr>
+          <w:rFonts w:ascii="Cambria Math" w:hAnsi="Cambria Math" w:cs="Cambria Math"/>
+          <w:sz w:val="28"/>
+          <w:szCs w:val="28"/>
+        </w:rPr>
+        <w:t>[</w:t>
+      </w:r>
+      <w:r>
+        <w:rPr>
+          <w:rFonts w:ascii="Times New Roman" w:hAnsi="Times New Roman" w:cs="Times New Roman"/>
+          <w:sz w:val="28"/>
+          <w:szCs w:val="28"/>
+        </w:rPr>
+        <w:t>Электронный</w:t>
+      </w:r>
+      <w:r>
+        <w:rPr>
+          <w:rFonts w:ascii="Times New Roman" w:hAnsi="Times New Roman" w:cs="Times New Roman"/>
+          <w:sz w:val="28"/>
+          <w:szCs w:val="28"/>
+        </w:rPr>
+        <w:t xml:space="preserve"> </w:t>
+      </w:r>
+      <w:r>
+        <w:rPr>
+          <w:rFonts w:ascii="Times New Roman" w:hAnsi="Times New Roman" w:cs="Times New Roman"/>
+          <w:sz w:val="28"/>
+          <w:szCs w:val="28"/>
+        </w:rPr>
+        <w:t>ресурс</w:t>
+      </w:r>
+      <w:r>
+        <w:rPr>
+          <w:rFonts w:ascii="Times New Roman" w:hAnsi="Times New Roman" w:cs="Times New Roman"/>
+          <w:sz w:val="28"/>
+          <w:szCs w:val="28"/>
+        </w:rPr>
+        <w:t>].</w:t>
+      </w:r>
+      <w:proofErr w:type="gramEnd"/>
+      <w:r>
+        <w:rPr>
+          <w:rFonts w:ascii="Times New Roman" w:hAnsi="Times New Roman" w:cs="Times New Roman"/>
+          <w:sz w:val="28"/>
+          <w:szCs w:val="28"/>
+        </w:rPr>
+        <w:t xml:space="preserve"> –</w:t>
+      </w:r>
+      <w:r>
+        <w:rPr>
+          <w:rFonts w:ascii="Times New Roman" w:hAnsi="Times New Roman" w:cs="Times New Roman"/>
+          <w:sz w:val="28"/>
+          <w:szCs w:val="28"/>
+        </w:rPr>
+        <w:t xml:space="preserve"> </w:t>
+      </w:r>
+      <w:r>
+        <w:rPr>
+          <w:rFonts w:ascii="Times New Roman" w:hAnsi="Times New Roman" w:cs="Times New Roman"/>
+          <w:sz w:val="28"/>
+          <w:szCs w:val="28"/>
+        </w:rPr>
+        <w:t>Режим</w:t>
+      </w:r>
+      <w:r>
+        <w:rPr>
+          <w:rFonts w:ascii="Times New Roman" w:hAnsi="Times New Roman" w:cs="Times New Roman"/>
+          <w:sz w:val="28"/>
+          <w:szCs w:val="28"/>
+        </w:rPr>
+        <w:t xml:space="preserve"> </w:t>
+      </w:r>
+      <w:r>
+        <w:rPr>
+          <w:rFonts w:ascii="Times New Roman" w:hAnsi="Times New Roman" w:cs="Times New Roman"/>
+          <w:sz w:val="28"/>
+          <w:szCs w:val="28"/>
+        </w:rPr>
+        <w:t>доступа</w:t>
+      </w:r>
+      <w:proofErr w:type="gramStart"/>
+      <w:r>
+        <w:rPr>
+          <w:rFonts w:ascii="Times New Roman" w:hAnsi="Times New Roman" w:cs="Times New Roman"/>
+          <w:sz w:val="28"/>
+          <w:szCs w:val="28"/>
+        </w:rPr>
+        <w:t xml:space="preserve"> :</w:t>
+      </w:r>
+      <w:proofErr w:type="gramEnd"/>
+      <w:r>
+        <w:rPr>
+          <w:rFonts w:ascii="Times New Roman" w:hAnsi="Times New Roman" w:cs="Times New Roman"/>
+          <w:sz w:val="28"/>
+          <w:szCs w:val="28"/>
+        </w:rPr>
+        <w:t xml:space="preserve"> </w:t>
+      </w:r>
+      <w:r>
+        <w:rPr>
+          <w:rFonts w:ascii="Times New Roman" w:hAnsi="Times New Roman" w:cs="Times New Roman"/>
+          <w:sz w:val="28"/>
+          <w:szCs w:val="28"/>
+          <w:lang w:val="en-US"/>
+        </w:rPr>
+        <w:t>http</w:t>
+      </w:r>
+      <w:r>
+        <w:rPr>
+          <w:rFonts w:ascii="Times New Roman" w:hAnsi="Times New Roman" w:cs="Times New Roman"/>
+          <w:sz w:val="28"/>
+          <w:szCs w:val="28"/>
+        </w:rPr>
+        <w:t>://</w:t>
+      </w:r>
+      <w:r>
+        <w:rPr>
+          <w:rFonts w:ascii="Times New Roman" w:hAnsi="Times New Roman" w:cs="Times New Roman"/>
+          <w:sz w:val="28"/>
+          <w:szCs w:val="28"/>
+          <w:lang w:val="en-US"/>
+        </w:rPr>
+        <w:t>www</w:t>
+      </w:r>
+      <w:r>
+        <w:rPr>
+          <w:rFonts w:ascii="Times New Roman" w:hAnsi="Times New Roman" w:cs="Times New Roman"/>
+          <w:sz w:val="28"/>
+          <w:szCs w:val="28"/>
+        </w:rPr>
+        <w:t>.</w:t>
+      </w:r>
+      <w:proofErr w:type="spellStart"/>
+      <w:r>
+        <w:rPr>
+          <w:rFonts w:ascii="Times New Roman" w:hAnsi="Times New Roman" w:cs="Times New Roman"/>
+          <w:sz w:val="28"/>
+          <w:szCs w:val="28"/>
+          <w:lang w:val="en-US"/>
+        </w:rPr>
+        <w:t>autonation</w:t>
+      </w:r>
+      <w:proofErr w:type="spellEnd"/>
+      <w:r>
+        <w:rPr>
+          <w:rFonts w:ascii="Times New Roman" w:hAnsi="Times New Roman" w:cs="Times New Roman"/>
+          <w:sz w:val="28"/>
+          <w:szCs w:val="28"/>
+        </w:rPr>
+        <w:t>.</w:t>
+      </w:r>
+      <w:r>
+        <w:rPr>
+          <w:rFonts w:ascii="Times New Roman" w:hAnsi="Times New Roman" w:cs="Times New Roman"/>
+          <w:sz w:val="28"/>
+          <w:szCs w:val="28"/>
+          <w:lang w:val="en-US"/>
+        </w:rPr>
+        <w:t>com</w:t>
+      </w:r>
+      <w:r>
+        <w:rPr>
+          <w:rFonts w:ascii="Times New Roman" w:hAnsi="Times New Roman" w:cs="Times New Roman"/>
+          <w:sz w:val="28"/>
+          <w:szCs w:val="28"/>
+        </w:rPr>
+        <w:t>/</w:t>
+      </w:r>
+      <w:r>
+        <w:rPr>
+          <w:rFonts w:ascii="Times New Roman" w:hAnsi="Times New Roman" w:cs="Times New Roman"/>
+          <w:sz w:val="28"/>
+          <w:szCs w:val="28"/>
+        </w:rPr>
+        <w:t>.</w:t>
+      </w:r>
+    </w:p>
+    <w:p>
+      <w:pPr>
+        <w:spacing w:after="30" w:line="240" w:lineRule="auto"/>
+        <w:ind w:firstLine="709"/>
+        <w:jc w:val="both"/>
+        <w:rPr>
+          <w:rFonts w:ascii="Times New Roman" w:hAnsi="Times New Roman" w:cs="Times New Roman"/>
+          <w:sz w:val="28"/>
+          <w:szCs w:val="28"/>
+        </w:rPr>
+      </w:pPr>
+      <w:proofErr w:type="gramStart"/>
+      <w:r>
+        <w:rPr>
+          <w:rFonts w:ascii="Times New Roman" w:hAnsi="Times New Roman" w:cs="Times New Roman"/>
+          <w:sz w:val="28"/>
+          <w:szCs w:val="28"/>
+          <w:lang w:val="en-US"/>
+        </w:rPr>
+        <w:t>3</w:t>
+      </w:r>
+      <w:r>
+        <w:rPr>
+          <w:rFonts w:ascii="Times New Roman" w:hAnsi="Times New Roman" w:cs="Times New Roman"/>
+          <w:sz w:val="28"/>
+          <w:szCs w:val="28"/>
+          <w:lang w:val="en-US"/>
+        </w:rPr>
+        <w:t xml:space="preserve"> </w:t>
+      </w:r>
+      <w:r>
+        <w:rPr>
+          <w:rFonts w:ascii="Times New Roman" w:hAnsi="Times New Roman" w:cs="Times New Roman"/>
+          <w:sz w:val="28"/>
+          <w:szCs w:val="28"/>
+          <w:lang w:val="en-US"/>
+        </w:rPr>
+        <w:t>York New Toyota Inventory</w:t>
+      </w:r>
+      <w:r>
+        <w:rPr>
+          <w:rFonts w:ascii="Times New Roman" w:hAnsi="Times New Roman" w:cs="Times New Roman"/>
+          <w:sz w:val="28"/>
+          <w:szCs w:val="28"/>
+          <w:lang w:val="en-US"/>
+        </w:rPr>
+        <w:t>.</w:t>
+      </w:r>
+      <w:proofErr w:type="gramEnd"/>
+      <w:r>
+        <w:rPr>
+          <w:rFonts w:ascii="Times New Roman" w:hAnsi="Times New Roman" w:cs="Times New Roman"/>
+          <w:sz w:val="28"/>
+          <w:szCs w:val="28"/>
+          <w:lang w:val="en-US"/>
+        </w:rPr>
+        <w:t xml:space="preserve"> Toyota</w:t>
+      </w:r>
+      <w:r>
+        <w:rPr>
+          <w:rFonts w:ascii="Times New Roman" w:hAnsi="Times New Roman" w:cs="Times New Roman"/>
+          <w:sz w:val="28"/>
+          <w:szCs w:val="28"/>
+        </w:rPr>
+        <w:t xml:space="preserve"> </w:t>
+      </w:r>
+      <w:r>
+        <w:rPr>
+          <w:rFonts w:ascii="Times New Roman" w:hAnsi="Times New Roman" w:cs="Times New Roman"/>
+          <w:sz w:val="28"/>
+          <w:szCs w:val="28"/>
+          <w:lang w:val="en-US"/>
+        </w:rPr>
+        <w:t>of</w:t>
+      </w:r>
+      <w:r>
+        <w:rPr>
+          <w:rFonts w:ascii="Times New Roman" w:hAnsi="Times New Roman" w:cs="Times New Roman"/>
+          <w:sz w:val="28"/>
+          <w:szCs w:val="28"/>
+        </w:rPr>
+        <w:t xml:space="preserve"> </w:t>
+      </w:r>
+      <w:r>
+        <w:rPr>
+          <w:rFonts w:ascii="Times New Roman" w:hAnsi="Times New Roman" w:cs="Times New Roman"/>
+          <w:sz w:val="28"/>
+          <w:szCs w:val="28"/>
+          <w:lang w:val="en-US"/>
+        </w:rPr>
+        <w:t>York</w:t>
+      </w:r>
+      <w:r>
+        <w:rPr>
+          <w:rFonts w:ascii="Times New Roman" w:hAnsi="Times New Roman" w:cs="Times New Roman"/>
+          <w:sz w:val="28"/>
+          <w:szCs w:val="28"/>
+        </w:rPr>
+        <w:t xml:space="preserve"> </w:t>
+      </w:r>
+      <w:r>
+        <w:rPr>
+          <w:rFonts w:ascii="Cambria Math" w:hAnsi="Cambria Math" w:cs="Cambria Math"/>
+          <w:sz w:val="28"/>
+          <w:szCs w:val="28"/>
+        </w:rPr>
+        <w:t>[</w:t>
+      </w:r>
+      <w:r>
+        <w:rPr>
+          <w:rFonts w:ascii="Times New Roman" w:hAnsi="Times New Roman" w:cs="Times New Roman"/>
+          <w:sz w:val="28"/>
+          <w:szCs w:val="28"/>
+        </w:rPr>
+        <w:t>Электронный</w:t>
+      </w:r>
+      <w:r>
+        <w:rPr>
+          <w:rFonts w:ascii="Times New Roman" w:hAnsi="Times New Roman" w:cs="Times New Roman"/>
+          <w:sz w:val="28"/>
+          <w:szCs w:val="28"/>
+        </w:rPr>
+        <w:t xml:space="preserve"> </w:t>
+      </w:r>
+      <w:r>
+        <w:rPr>
+          <w:rFonts w:ascii="Times New Roman" w:hAnsi="Times New Roman" w:cs="Times New Roman"/>
+          <w:sz w:val="28"/>
+          <w:szCs w:val="28"/>
+        </w:rPr>
+        <w:t>ресурс</w:t>
+      </w:r>
+      <w:r>
+        <w:rPr>
+          <w:rFonts w:ascii="Times New Roman" w:hAnsi="Times New Roman" w:cs="Times New Roman"/>
+          <w:sz w:val="28"/>
+          <w:szCs w:val="28"/>
+        </w:rPr>
+        <w:t xml:space="preserve">]. – </w:t>
+      </w:r>
+      <w:r>
+        <w:rPr>
+          <w:rFonts w:ascii="Times New Roman" w:hAnsi="Times New Roman" w:cs="Times New Roman"/>
+          <w:sz w:val="28"/>
+          <w:szCs w:val="28"/>
+        </w:rPr>
+        <w:t>Режим</w:t>
+      </w:r>
+      <w:r>
+        <w:rPr>
+          <w:rFonts w:ascii="Times New Roman" w:hAnsi="Times New Roman" w:cs="Times New Roman"/>
+          <w:sz w:val="28"/>
+          <w:szCs w:val="28"/>
+        </w:rPr>
+        <w:t xml:space="preserve"> </w:t>
+      </w:r>
+      <w:r>
+        <w:rPr>
+          <w:rFonts w:ascii="Times New Roman" w:hAnsi="Times New Roman" w:cs="Times New Roman"/>
+          <w:sz w:val="28"/>
+          <w:szCs w:val="28"/>
+        </w:rPr>
+        <w:t>доступа</w:t>
+      </w:r>
+      <w:r>
+        <w:rPr>
+          <w:rFonts w:ascii="Times New Roman" w:hAnsi="Times New Roman" w:cs="Times New Roman"/>
+          <w:sz w:val="28"/>
+          <w:szCs w:val="28"/>
+        </w:rPr>
+        <w:t xml:space="preserve"> : </w:t>
+      </w:r>
+      <w:r>
+        <w:rPr>
+          <w:rFonts w:ascii="Times New Roman" w:hAnsi="Times New Roman" w:cs="Times New Roman"/>
+          <w:sz w:val="28"/>
+          <w:szCs w:val="28"/>
+          <w:lang w:val="en-US"/>
+        </w:rPr>
+        <w:t>http://www.toyotaofyork.com/</w:t>
+      </w:r>
+      <w:r>
+        <w:rPr>
+          <w:rFonts w:ascii="Times New Roman" w:hAnsi="Times New Roman" w:cs="Times New Roman"/>
+          <w:sz w:val="28"/>
+          <w:szCs w:val="28"/>
+        </w:rPr>
+        <w:t>.</w:t>
+      </w:r>
       <w:bookmarkStart w:id="0" w:name="_GoBack"/>
       <w:bookmarkEnd w:id="0"/>
+    </w:p>
+    <w:p>
+      <w:pPr>
+        <w:spacing w:after="30" w:line="240" w:lineRule="auto"/>
+        <w:ind w:firstLine="709"/>
+        <w:jc w:val="both"/>
+        <w:rPr>
+          <w:rFonts w:ascii="Times New Roman" w:hAnsi="Times New Roman" w:cs="Times New Roman"/>
+          <w:sz w:val="28"/>
+          <w:szCs w:val="28"/>
+        </w:rPr>
+      </w:pPr>
     </w:p>
     <w:sectPr>
       <w:pgSz w:w="11906" w:h="16838"/>
@@ -175,6 +857,10 @@
   <w:style w:type="paragraph" w:default="1" w:styleId="a">
     <w:name w:val="Normal"/>
     <w:qFormat/>
+    <w:rsid w:val="00E40387"/>
+    <w:pPr>
+      <w:spacing w:after="160" w:line="259" w:lineRule="auto"/>
+    </w:pPr>
   </w:style>
   <w:style w:type="character" w:default="1" w:styleId="a0">
     <w:name w:val="Default Paragraph Font"/>
@@ -202,6 +888,17 @@
     <w:uiPriority w:val="99"/>
     <w:semiHidden/>
     <w:unhideWhenUsed/>
+  </w:style>
+  <w:style w:type="character" w:styleId="a3">
+    <w:name w:val="Hyperlink"/>
+    <w:basedOn w:val="a0"/>
+    <w:uiPriority w:val="99"/>
+    <w:unhideWhenUsed/>
+    <w:rsid w:val="00E40387"/>
+    <w:rPr>
+      <w:color w:val="0000FF" w:themeColor="hyperlink"/>
+      <w:u w:val="single"/>
+    </w:rPr>
   </w:style>
 </w:styles>
 </file>
@@ -365,6 +1062,10 @@
   <w:style w:type="paragraph" w:default="1" w:styleId="a">
     <w:name w:val="Normal"/>
     <w:qFormat/>
+    <w:rsid w:val="00E40387"/>
+    <w:pPr>
+      <w:spacing w:after="160" w:line="259" w:lineRule="auto"/>
+    </w:pPr>
   </w:style>
   <w:style w:type="character" w:default="1" w:styleId="a0">
     <w:name w:val="Default Paragraph Font"/>
@@ -392,6 +1093,17 @@
     <w:uiPriority w:val="99"/>
     <w:semiHidden/>
     <w:unhideWhenUsed/>
+  </w:style>
+  <w:style w:type="character" w:styleId="a3">
+    <w:name w:val="Hyperlink"/>
+    <w:basedOn w:val="a0"/>
+    <w:uiPriority w:val="99"/>
+    <w:unhideWhenUsed/>
+    <w:rsid w:val="00E40387"/>
+    <w:rPr>
+      <w:color w:val="0000FF" w:themeColor="hyperlink"/>
+      <w:u w:val="single"/>
+    </w:rPr>
   </w:style>
 </w:styles>
 </file>

</xml_diff>

<commit_message>
Update source list formatting.
</commit_message>
<xml_diff>
--- a/my-diploma/report/12. Source list.docx
+++ b/my-diploma/report/12. Source list.docx
@@ -52,97 +52,39 @@
           <w:sz w:val="28"/>
           <w:szCs w:val="28"/>
         </w:rPr>
-        <w:t xml:space="preserve">1 </w:t>
-      </w:r>
-      <w:proofErr w:type="spellStart"/>
-      <w:r>
-        <w:rPr>
-          <w:rFonts w:ascii="Times New Roman" w:hAnsi="Times New Roman" w:cs="Times New Roman"/>
-          <w:sz w:val="28"/>
-          <w:szCs w:val="28"/>
-        </w:rPr>
-        <w:t>Mazda</w:t>
-      </w:r>
-      <w:proofErr w:type="spellEnd"/>
-      <w:r>
-        <w:rPr>
-          <w:rFonts w:ascii="Times New Roman" w:hAnsi="Times New Roman" w:cs="Times New Roman"/>
-          <w:sz w:val="28"/>
-          <w:szCs w:val="28"/>
-        </w:rPr>
-        <w:t xml:space="preserve"> </w:t>
-      </w:r>
-      <w:proofErr w:type="spellStart"/>
-      <w:r>
-        <w:rPr>
-          <w:rFonts w:ascii="Times New Roman" w:hAnsi="Times New Roman" w:cs="Times New Roman"/>
-          <w:sz w:val="28"/>
-          <w:szCs w:val="28"/>
-        </w:rPr>
-        <w:t>Cars</w:t>
-      </w:r>
-      <w:proofErr w:type="spellEnd"/>
-      <w:r>
-        <w:rPr>
-          <w:rFonts w:ascii="Times New Roman" w:hAnsi="Times New Roman" w:cs="Times New Roman"/>
-          <w:sz w:val="28"/>
-          <w:szCs w:val="28"/>
-        </w:rPr>
-        <w:t xml:space="preserve">, </w:t>
-      </w:r>
-      <w:proofErr w:type="spellStart"/>
-      <w:r>
-        <w:rPr>
-          <w:rFonts w:ascii="Times New Roman" w:hAnsi="Times New Roman" w:cs="Times New Roman"/>
-          <w:sz w:val="28"/>
-          <w:szCs w:val="28"/>
-        </w:rPr>
-        <w:t>Sedans</w:t>
-      </w:r>
-      <w:proofErr w:type="spellEnd"/>
-      <w:r>
-        <w:rPr>
-          <w:rFonts w:ascii="Times New Roman" w:hAnsi="Times New Roman" w:cs="Times New Roman"/>
-          <w:sz w:val="28"/>
-          <w:szCs w:val="28"/>
-        </w:rPr>
-        <w:t xml:space="preserve">, </w:t>
-      </w:r>
-      <w:proofErr w:type="spellStart"/>
-      <w:r>
-        <w:rPr>
-          <w:rFonts w:ascii="Times New Roman" w:hAnsi="Times New Roman" w:cs="Times New Roman"/>
-          <w:sz w:val="28"/>
-          <w:szCs w:val="28"/>
-        </w:rPr>
-        <w:t>SUVs</w:t>
-      </w:r>
-      <w:proofErr w:type="spellEnd"/>
-      <w:r>
-        <w:rPr>
-          <w:rFonts w:ascii="Times New Roman" w:hAnsi="Times New Roman" w:cs="Times New Roman"/>
-          <w:sz w:val="28"/>
-          <w:szCs w:val="28"/>
-        </w:rPr>
-        <w:t xml:space="preserve"> &amp; </w:t>
-      </w:r>
-      <w:proofErr w:type="spellStart"/>
-      <w:r>
-        <w:rPr>
-          <w:rFonts w:ascii="Times New Roman" w:hAnsi="Times New Roman" w:cs="Times New Roman"/>
-          <w:sz w:val="28"/>
-          <w:szCs w:val="28"/>
-        </w:rPr>
-        <w:t>Crossovers</w:t>
-      </w:r>
-      <w:proofErr w:type="spellEnd"/>
-      <w:r>
-        <w:rPr>
-          <w:rFonts w:ascii="Times New Roman" w:hAnsi="Times New Roman" w:cs="Times New Roman"/>
-          <w:sz w:val="28"/>
-          <w:szCs w:val="28"/>
-        </w:rPr>
-        <w:t xml:space="preserve"> </w:t>
+        <w:t>[</w:t>
+      </w:r>
+      <w:r>
+        <w:rPr>
+          <w:rFonts w:ascii="Times New Roman" w:hAnsi="Times New Roman" w:cs="Times New Roman"/>
+          <w:sz w:val="28"/>
+          <w:szCs w:val="28"/>
+        </w:rPr>
+        <w:t>1</w:t>
+      </w:r>
+      <w:r>
+        <w:rPr>
+          <w:rFonts w:ascii="Times New Roman" w:hAnsi="Times New Roman" w:cs="Times New Roman"/>
+          <w:sz w:val="28"/>
+          <w:szCs w:val="28"/>
+        </w:rPr>
+        <w:t>]</w:t>
+      </w:r>
+      <w:r>
+        <w:rPr>
+          <w:rFonts w:ascii="Times New Roman" w:hAnsi="Times New Roman" w:cs="Times New Roman"/>
+          <w:sz w:val="28"/>
+          <w:szCs w:val="28"/>
+        </w:rPr>
+        <w:t xml:space="preserve"> </w:t>
+      </w:r>
+      <w:r>
+        <w:rPr>
+          <w:rFonts w:ascii="Times New Roman" w:hAnsi="Times New Roman" w:cs="Times New Roman"/>
+          <w:sz w:val="28"/>
+          <w:szCs w:val="28"/>
+        </w:rPr>
+        <w:t xml:space="preserve">Mazda Cars, Sedans, SUVs &amp; Crossovers </w:t>
       </w:r>
       <w:r>
         <w:rPr>
@@ -158,25 +100,7 @@
           <w:sz w:val="28"/>
           <w:szCs w:val="28"/>
         </w:rPr>
-        <w:t>Электронный ресурс]. – Режим доступа</w:t>
-      </w:r>
-      <w:proofErr w:type="gramStart"/>
-      <w:r>
-        <w:rPr>
-          <w:rFonts w:ascii="Times New Roman" w:hAnsi="Times New Roman" w:cs="Times New Roman"/>
-          <w:sz w:val="28"/>
-          <w:szCs w:val="28"/>
-        </w:rPr>
-        <w:t xml:space="preserve"> :</w:t>
-      </w:r>
-      <w:proofErr w:type="gramEnd"/>
-      <w:r>
-        <w:rPr>
-          <w:rFonts w:ascii="Times New Roman" w:hAnsi="Times New Roman" w:cs="Times New Roman"/>
-          <w:sz w:val="28"/>
-          <w:szCs w:val="28"/>
-        </w:rPr>
-        <w:t xml:space="preserve"> </w:t>
+        <w:t xml:space="preserve">Электронный ресурс]. – Режим доступа : </w:t>
       </w:r>
       <w:r>
         <w:rPr>
@@ -204,52 +128,60 @@
           <w:rFonts w:ascii="Times New Roman" w:hAnsi="Times New Roman" w:cs="Times New Roman"/>
           <w:sz w:val="28"/>
           <w:szCs w:val="28"/>
+          <w:lang w:val="en-US"/>
         </w:rPr>
       </w:pPr>
-      <w:proofErr w:type="gramStart"/>
-      <w:r>
-        <w:rPr>
-          <w:rFonts w:ascii="Times New Roman" w:hAnsi="Times New Roman" w:cs="Times New Roman"/>
-          <w:sz w:val="28"/>
-          <w:szCs w:val="28"/>
-          <w:lang w:val="en-US"/>
-        </w:rPr>
-        <w:t xml:space="preserve">2 </w:t>
-      </w:r>
-      <w:r>
-        <w:rPr>
-          <w:rFonts w:ascii="Times New Roman" w:hAnsi="Times New Roman" w:cs="Times New Roman"/>
-          <w:sz w:val="28"/>
-          <w:szCs w:val="28"/>
-          <w:lang w:val="en-US"/>
-        </w:rPr>
-        <w:t>AutoNation.</w:t>
-      </w:r>
-      <w:proofErr w:type="gramEnd"/>
-      <w:r>
-        <w:rPr>
-          <w:rFonts w:ascii="Times New Roman" w:hAnsi="Times New Roman" w:cs="Times New Roman"/>
-          <w:sz w:val="28"/>
-          <w:szCs w:val="28"/>
-          <w:lang w:val="en-US"/>
-        </w:rPr>
-        <w:t xml:space="preserve"> </w:t>
-      </w:r>
-      <w:proofErr w:type="gramStart"/>
-      <w:r>
-        <w:rPr>
-          <w:rFonts w:ascii="Times New Roman" w:hAnsi="Times New Roman" w:cs="Times New Roman"/>
-          <w:sz w:val="28"/>
-          <w:szCs w:val="28"/>
-          <w:lang w:val="en-US"/>
-        </w:rPr>
-        <w:t>New</w:t>
-      </w:r>
-      <w:r>
-        <w:rPr>
-          <w:rFonts w:ascii="Times New Roman" w:hAnsi="Times New Roman" w:cs="Times New Roman"/>
-          <w:sz w:val="28"/>
-          <w:szCs w:val="28"/>
+      <w:r>
+        <w:rPr>
+          <w:rFonts w:ascii="Times New Roman" w:hAnsi="Times New Roman" w:cs="Times New Roman"/>
+          <w:sz w:val="28"/>
+          <w:szCs w:val="28"/>
+          <w:lang w:val="en-US"/>
+        </w:rPr>
+        <w:t>[</w:t>
+      </w:r>
+      <w:r>
+        <w:rPr>
+          <w:rFonts w:ascii="Times New Roman" w:hAnsi="Times New Roman" w:cs="Times New Roman"/>
+          <w:sz w:val="28"/>
+          <w:szCs w:val="28"/>
+          <w:lang w:val="en-US"/>
+        </w:rPr>
+        <w:t>2</w:t>
+      </w:r>
+      <w:r>
+        <w:rPr>
+          <w:rFonts w:ascii="Times New Roman" w:hAnsi="Times New Roman" w:cs="Times New Roman"/>
+          <w:sz w:val="28"/>
+          <w:szCs w:val="28"/>
+          <w:lang w:val="en-US"/>
+        </w:rPr>
+        <w:t>]</w:t>
+      </w:r>
+      <w:r>
+        <w:rPr>
+          <w:rFonts w:ascii="Times New Roman" w:hAnsi="Times New Roman" w:cs="Times New Roman"/>
+          <w:sz w:val="28"/>
+          <w:szCs w:val="28"/>
+          <w:lang w:val="en-US"/>
+        </w:rPr>
+        <w:t xml:space="preserve"> </w:t>
+      </w:r>
+      <w:r>
+        <w:rPr>
+          <w:rFonts w:ascii="Times New Roman" w:hAnsi="Times New Roman" w:cs="Times New Roman"/>
+          <w:sz w:val="28"/>
+          <w:szCs w:val="28"/>
+          <w:lang w:val="en-US"/>
+        </w:rPr>
+        <w:t>AutoNation. New</w:t>
+      </w:r>
+      <w:r>
+        <w:rPr>
+          <w:rFonts w:ascii="Times New Roman" w:hAnsi="Times New Roman" w:cs="Times New Roman"/>
+          <w:sz w:val="28"/>
+          <w:szCs w:val="28"/>
+          <w:lang w:val="en-US"/>
         </w:rPr>
         <w:t xml:space="preserve"> &amp; </w:t>
       </w:r>
@@ -267,6 +199,7 @@
           <w:rFonts w:ascii="Times New Roman" w:hAnsi="Times New Roman" w:cs="Times New Roman"/>
           <w:sz w:val="28"/>
           <w:szCs w:val="28"/>
+          <w:lang w:val="en-US"/>
         </w:rPr>
         <w:t xml:space="preserve"> </w:t>
       </w:r>
@@ -284,6 +217,7 @@
           <w:rFonts w:ascii="Times New Roman" w:hAnsi="Times New Roman" w:cs="Times New Roman"/>
           <w:sz w:val="28"/>
           <w:szCs w:val="28"/>
+          <w:lang w:val="en-US"/>
         </w:rPr>
         <w:t xml:space="preserve"> </w:t>
       </w:r>
@@ -301,6 +235,7 @@
           <w:rFonts w:ascii="Times New Roman" w:hAnsi="Times New Roman" w:cs="Times New Roman"/>
           <w:sz w:val="28"/>
           <w:szCs w:val="28"/>
+          <w:lang w:val="en-US"/>
         </w:rPr>
         <w:t xml:space="preserve"> </w:t>
       </w:r>
@@ -309,6 +244,7 @@
           <w:rFonts w:ascii="Cambria Math" w:hAnsi="Cambria Math" w:cs="Cambria Math"/>
           <w:sz w:val="28"/>
           <w:szCs w:val="28"/>
+          <w:lang w:val="en-US"/>
         </w:rPr>
         <w:t>[</w:t>
       </w:r>
@@ -325,6 +261,7 @@
           <w:rFonts w:ascii="Times New Roman" w:hAnsi="Times New Roman" w:cs="Times New Roman"/>
           <w:sz w:val="28"/>
           <w:szCs w:val="28"/>
+          <w:lang w:val="en-US"/>
         </w:rPr>
         <w:t xml:space="preserve"> </w:t>
       </w:r>
@@ -341,17 +278,9 @@
           <w:rFonts w:ascii="Times New Roman" w:hAnsi="Times New Roman" w:cs="Times New Roman"/>
           <w:sz w:val="28"/>
           <w:szCs w:val="28"/>
-        </w:rPr>
-        <w:t>].</w:t>
-      </w:r>
-      <w:proofErr w:type="gramEnd"/>
-      <w:r>
-        <w:rPr>
-          <w:rFonts w:ascii="Times New Roman" w:hAnsi="Times New Roman" w:cs="Times New Roman"/>
-          <w:sz w:val="28"/>
-          <w:szCs w:val="28"/>
-        </w:rPr>
-        <w:t xml:space="preserve"> – </w:t>
+          <w:lang w:val="en-US"/>
+        </w:rPr>
+        <w:t xml:space="preserve">]. – </w:t>
       </w:r>
       <w:r>
         <w:rPr>
@@ -366,6 +295,7 @@
           <w:rFonts w:ascii="Times New Roman" w:hAnsi="Times New Roman" w:cs="Times New Roman"/>
           <w:sz w:val="28"/>
           <w:szCs w:val="28"/>
+          <w:lang w:val="en-US"/>
         </w:rPr>
         <w:t xml:space="preserve"> </w:t>
       </w:r>
@@ -377,23 +307,14 @@
         </w:rPr>
         <w:t>доступа</w:t>
       </w:r>
-      <w:proofErr w:type="gramStart"/>
-      <w:r>
-        <w:rPr>
-          <w:rFonts w:ascii="Times New Roman" w:hAnsi="Times New Roman" w:cs="Times New Roman"/>
-          <w:sz w:val="28"/>
-          <w:szCs w:val="28"/>
-        </w:rPr>
-        <w:t xml:space="preserve"> :</w:t>
-      </w:r>
-      <w:proofErr w:type="gramEnd"/>
-      <w:r>
-        <w:rPr>
-          <w:rFonts w:ascii="Times New Roman" w:hAnsi="Times New Roman" w:cs="Times New Roman"/>
-          <w:sz w:val="28"/>
-          <w:szCs w:val="28"/>
-        </w:rPr>
-        <w:t xml:space="preserve"> </w:t>
+      <w:r>
+        <w:rPr>
+          <w:rFonts w:ascii="Times New Roman" w:hAnsi="Times New Roman" w:cs="Times New Roman"/>
+          <w:sz w:val="28"/>
+          <w:szCs w:val="28"/>
+          <w:lang w:val="en-US"/>
+        </w:rPr>
+        <w:t xml:space="preserve"> : </w:t>
       </w:r>
       <w:r>
         <w:rPr>
@@ -409,6 +330,7 @@
           <w:rFonts w:ascii="Times New Roman" w:hAnsi="Times New Roman" w:cs="Times New Roman"/>
           <w:sz w:val="28"/>
           <w:szCs w:val="28"/>
+          <w:lang w:val="en-US"/>
         </w:rPr>
         <w:t>://</w:t>
       </w:r>
@@ -426,10 +348,10 @@
           <w:rFonts w:ascii="Times New Roman" w:hAnsi="Times New Roman" w:cs="Times New Roman"/>
           <w:sz w:val="28"/>
           <w:szCs w:val="28"/>
+          <w:lang w:val="en-US"/>
         </w:rPr>
         <w:t>.</w:t>
       </w:r>
-      <w:proofErr w:type="spellStart"/>
       <w:r>
         <w:rPr>
           <w:rFonts w:ascii="Times New Roman" w:hAnsi="Times New Roman" w:cs="Times New Roman"/>
@@ -439,12 +361,12 @@
         </w:rPr>
         <w:t>autonation</w:t>
       </w:r>
-      <w:proofErr w:type="spellEnd"/>
-      <w:r>
-        <w:rPr>
-          <w:rFonts w:ascii="Times New Roman" w:hAnsi="Times New Roman" w:cs="Times New Roman"/>
-          <w:sz w:val="28"/>
-          <w:szCs w:val="28"/>
+      <w:r>
+        <w:rPr>
+          <w:rFonts w:ascii="Times New Roman" w:hAnsi="Times New Roman" w:cs="Times New Roman"/>
+          <w:sz w:val="28"/>
+          <w:szCs w:val="28"/>
+          <w:lang w:val="en-US"/>
         </w:rPr>
         <w:t>.</w:t>
       </w:r>
@@ -462,6 +384,7 @@
           <w:rFonts w:ascii="Times New Roman" w:hAnsi="Times New Roman" w:cs="Times New Roman"/>
           <w:sz w:val="28"/>
           <w:szCs w:val="28"/>
+          <w:lang w:val="en-US"/>
         </w:rPr>
         <w:t>/.</w:t>
       </w:r>
@@ -475,17 +398,44 @@
           <w:rFonts w:ascii="Times New Roman" w:hAnsi="Times New Roman" w:cs="Times New Roman"/>
           <w:sz w:val="28"/>
           <w:szCs w:val="28"/>
+          <w:lang w:val="en-US"/>
         </w:rPr>
       </w:pPr>
-      <w:proofErr w:type="gramStart"/>
-      <w:r>
-        <w:rPr>
-          <w:rFonts w:ascii="Times New Roman" w:hAnsi="Times New Roman" w:cs="Times New Roman"/>
-          <w:sz w:val="28"/>
-          <w:szCs w:val="28"/>
-          <w:lang w:val="en-US"/>
-        </w:rPr>
-        <w:t xml:space="preserve">3 </w:t>
+      <w:r>
+        <w:rPr>
+          <w:rFonts w:ascii="Times New Roman" w:hAnsi="Times New Roman" w:cs="Times New Roman"/>
+          <w:sz w:val="28"/>
+          <w:szCs w:val="28"/>
+          <w:lang w:val="en-US"/>
+        </w:rPr>
+        <w:t>[</w:t>
+      </w:r>
+      <w:r>
+        <w:rPr>
+          <w:rFonts w:ascii="Times New Roman" w:hAnsi="Times New Roman" w:cs="Times New Roman"/>
+          <w:sz w:val="28"/>
+          <w:szCs w:val="28"/>
+          <w:lang w:val="en-US"/>
+        </w:rPr>
+        <w:t>3</w:t>
+      </w:r>
+      <w:r>
+        <w:rPr>
+          <w:rFonts w:ascii="Times New Roman" w:hAnsi="Times New Roman" w:cs="Times New Roman"/>
+          <w:sz w:val="28"/>
+          <w:szCs w:val="28"/>
+          <w:lang w:val="en-US"/>
+        </w:rPr>
+        <w:t>]</w:t>
+      </w:r>
+      <w:r>
+        <w:rPr>
+          <w:rFonts w:ascii="Times New Roman" w:hAnsi="Times New Roman" w:cs="Times New Roman"/>
+          <w:sz w:val="28"/>
+          <w:szCs w:val="28"/>
+          <w:lang w:val="en-US"/>
+        </w:rPr>
+        <w:t xml:space="preserve"> </w:t>
       </w:r>
       <w:r>
         <w:rPr>
@@ -503,195 +453,184 @@
           <w:szCs w:val="28"/>
           <w:lang w:val="en-US"/>
         </w:rPr>
+        <w:t>. Toyota</w:t>
+      </w:r>
+      <w:r>
+        <w:rPr>
+          <w:rFonts w:ascii="Times New Roman" w:hAnsi="Times New Roman" w:cs="Times New Roman"/>
+          <w:sz w:val="28"/>
+          <w:szCs w:val="28"/>
+          <w:lang w:val="en-US"/>
+        </w:rPr>
+        <w:t xml:space="preserve"> </w:t>
+      </w:r>
+      <w:r>
+        <w:rPr>
+          <w:rFonts w:ascii="Times New Roman" w:hAnsi="Times New Roman" w:cs="Times New Roman"/>
+          <w:sz w:val="28"/>
+          <w:szCs w:val="28"/>
+          <w:lang w:val="en-US"/>
+        </w:rPr>
+        <w:t>of</w:t>
+      </w:r>
+      <w:r>
+        <w:rPr>
+          <w:rFonts w:ascii="Times New Roman" w:hAnsi="Times New Roman" w:cs="Times New Roman"/>
+          <w:sz w:val="28"/>
+          <w:szCs w:val="28"/>
+          <w:lang w:val="en-US"/>
+        </w:rPr>
+        <w:t xml:space="preserve"> </w:t>
+      </w:r>
+      <w:r>
+        <w:rPr>
+          <w:rFonts w:ascii="Times New Roman" w:hAnsi="Times New Roman" w:cs="Times New Roman"/>
+          <w:sz w:val="28"/>
+          <w:szCs w:val="28"/>
+          <w:lang w:val="en-US"/>
+        </w:rPr>
+        <w:t>York</w:t>
+      </w:r>
+      <w:r>
+        <w:rPr>
+          <w:rFonts w:ascii="Times New Roman" w:hAnsi="Times New Roman" w:cs="Times New Roman"/>
+          <w:sz w:val="28"/>
+          <w:szCs w:val="28"/>
+          <w:lang w:val="en-US"/>
+        </w:rPr>
+        <w:t xml:space="preserve"> </w:t>
+      </w:r>
+      <w:r>
+        <w:rPr>
+          <w:rFonts w:ascii="Cambria Math" w:hAnsi="Cambria Math" w:cs="Cambria Math"/>
+          <w:sz w:val="28"/>
+          <w:szCs w:val="28"/>
+          <w:lang w:val="en-US"/>
+        </w:rPr>
+        <w:t>[</w:t>
+      </w:r>
+      <w:r>
+        <w:rPr>
+          <w:rFonts w:ascii="Times New Roman" w:hAnsi="Times New Roman" w:cs="Times New Roman"/>
+          <w:sz w:val="28"/>
+          <w:szCs w:val="28"/>
+        </w:rPr>
+        <w:t>Электронный</w:t>
+      </w:r>
+      <w:r>
+        <w:rPr>
+          <w:rFonts w:ascii="Times New Roman" w:hAnsi="Times New Roman" w:cs="Times New Roman"/>
+          <w:sz w:val="28"/>
+          <w:szCs w:val="28"/>
+          <w:lang w:val="en-US"/>
+        </w:rPr>
+        <w:t xml:space="preserve"> </w:t>
+      </w:r>
+      <w:r>
+        <w:rPr>
+          <w:rFonts w:ascii="Times New Roman" w:hAnsi="Times New Roman" w:cs="Times New Roman"/>
+          <w:sz w:val="28"/>
+          <w:szCs w:val="28"/>
+        </w:rPr>
+        <w:t>ресурс</w:t>
+      </w:r>
+      <w:r>
+        <w:rPr>
+          <w:rFonts w:ascii="Times New Roman" w:hAnsi="Times New Roman" w:cs="Times New Roman"/>
+          <w:sz w:val="28"/>
+          <w:szCs w:val="28"/>
+          <w:lang w:val="en-US"/>
+        </w:rPr>
+        <w:t xml:space="preserve">]. – </w:t>
+      </w:r>
+      <w:r>
+        <w:rPr>
+          <w:rFonts w:ascii="Times New Roman" w:hAnsi="Times New Roman" w:cs="Times New Roman"/>
+          <w:sz w:val="28"/>
+          <w:szCs w:val="28"/>
+        </w:rPr>
+        <w:t>Режим</w:t>
+      </w:r>
+      <w:r>
+        <w:rPr>
+          <w:rFonts w:ascii="Times New Roman" w:hAnsi="Times New Roman" w:cs="Times New Roman"/>
+          <w:sz w:val="28"/>
+          <w:szCs w:val="28"/>
+          <w:lang w:val="en-US"/>
+        </w:rPr>
+        <w:t xml:space="preserve"> </w:t>
+      </w:r>
+      <w:r>
+        <w:rPr>
+          <w:rFonts w:ascii="Times New Roman" w:hAnsi="Times New Roman" w:cs="Times New Roman"/>
+          <w:sz w:val="28"/>
+          <w:szCs w:val="28"/>
+        </w:rPr>
+        <w:t>доступа</w:t>
+      </w:r>
+      <w:r>
+        <w:rPr>
+          <w:rFonts w:ascii="Times New Roman" w:hAnsi="Times New Roman" w:cs="Times New Roman"/>
+          <w:sz w:val="28"/>
+          <w:szCs w:val="28"/>
+          <w:lang w:val="en-US"/>
+        </w:rPr>
+        <w:t xml:space="preserve"> : </w:t>
+      </w:r>
+      <w:r>
+        <w:rPr>
+          <w:rFonts w:ascii="Times New Roman" w:hAnsi="Times New Roman" w:cs="Times New Roman"/>
+          <w:sz w:val="28"/>
+          <w:szCs w:val="28"/>
+          <w:lang w:val="en-US"/>
+        </w:rPr>
+        <w:t>http</w:t>
+      </w:r>
+      <w:r>
+        <w:rPr>
+          <w:rFonts w:ascii="Times New Roman" w:hAnsi="Times New Roman" w:cs="Times New Roman"/>
+          <w:sz w:val="28"/>
+          <w:szCs w:val="28"/>
+          <w:lang w:val="en-US"/>
+        </w:rPr>
+        <w:t>://</w:t>
+      </w:r>
+      <w:r>
+        <w:rPr>
+          <w:rFonts w:ascii="Times New Roman" w:hAnsi="Times New Roman" w:cs="Times New Roman"/>
+          <w:sz w:val="28"/>
+          <w:szCs w:val="28"/>
+          <w:lang w:val="en-US"/>
+        </w:rPr>
+        <w:t>www</w:t>
+      </w:r>
+      <w:r>
+        <w:rPr>
+          <w:rFonts w:ascii="Times New Roman" w:hAnsi="Times New Roman" w:cs="Times New Roman"/>
+          <w:sz w:val="28"/>
+          <w:szCs w:val="28"/>
+          <w:lang w:val="en-US"/>
+        </w:rPr>
         <w:t>.</w:t>
       </w:r>
-      <w:proofErr w:type="gramEnd"/>
-      <w:r>
-        <w:rPr>
-          <w:rFonts w:ascii="Times New Roman" w:hAnsi="Times New Roman" w:cs="Times New Roman"/>
-          <w:sz w:val="28"/>
-          <w:szCs w:val="28"/>
-          <w:lang w:val="en-US"/>
-        </w:rPr>
-        <w:t xml:space="preserve"> Toyota</w:t>
-      </w:r>
-      <w:r>
-        <w:rPr>
-          <w:rFonts w:ascii="Times New Roman" w:hAnsi="Times New Roman" w:cs="Times New Roman"/>
-          <w:sz w:val="28"/>
-          <w:szCs w:val="28"/>
-        </w:rPr>
-        <w:t xml:space="preserve"> </w:t>
-      </w:r>
-      <w:r>
-        <w:rPr>
-          <w:rFonts w:ascii="Times New Roman" w:hAnsi="Times New Roman" w:cs="Times New Roman"/>
-          <w:sz w:val="28"/>
-          <w:szCs w:val="28"/>
-          <w:lang w:val="en-US"/>
-        </w:rPr>
-        <w:t>of</w:t>
-      </w:r>
-      <w:r>
-        <w:rPr>
-          <w:rFonts w:ascii="Times New Roman" w:hAnsi="Times New Roman" w:cs="Times New Roman"/>
-          <w:sz w:val="28"/>
-          <w:szCs w:val="28"/>
-        </w:rPr>
-        <w:t xml:space="preserve"> </w:t>
-      </w:r>
-      <w:r>
-        <w:rPr>
-          <w:rFonts w:ascii="Times New Roman" w:hAnsi="Times New Roman" w:cs="Times New Roman"/>
-          <w:sz w:val="28"/>
-          <w:szCs w:val="28"/>
-          <w:lang w:val="en-US"/>
-        </w:rPr>
-        <w:t>York</w:t>
-      </w:r>
-      <w:r>
-        <w:rPr>
-          <w:rFonts w:ascii="Times New Roman" w:hAnsi="Times New Roman" w:cs="Times New Roman"/>
-          <w:sz w:val="28"/>
-          <w:szCs w:val="28"/>
-        </w:rPr>
-        <w:t xml:space="preserve"> </w:t>
-      </w:r>
-      <w:r>
-        <w:rPr>
-          <w:rFonts w:ascii="Cambria Math" w:hAnsi="Cambria Math" w:cs="Cambria Math"/>
-          <w:sz w:val="28"/>
-          <w:szCs w:val="28"/>
-        </w:rPr>
-        <w:t>[</w:t>
-      </w:r>
-      <w:r>
-        <w:rPr>
-          <w:rFonts w:ascii="Times New Roman" w:hAnsi="Times New Roman" w:cs="Times New Roman"/>
-          <w:sz w:val="28"/>
-          <w:szCs w:val="28"/>
-        </w:rPr>
-        <w:t>Электронный</w:t>
-      </w:r>
-      <w:r>
-        <w:rPr>
-          <w:rFonts w:ascii="Times New Roman" w:hAnsi="Times New Roman" w:cs="Times New Roman"/>
-          <w:sz w:val="28"/>
-          <w:szCs w:val="28"/>
-        </w:rPr>
-        <w:t xml:space="preserve"> </w:t>
-      </w:r>
-      <w:r>
-        <w:rPr>
-          <w:rFonts w:ascii="Times New Roman" w:hAnsi="Times New Roman" w:cs="Times New Roman"/>
-          <w:sz w:val="28"/>
-          <w:szCs w:val="28"/>
-        </w:rPr>
-        <w:t>ресурс</w:t>
-      </w:r>
-      <w:r>
-        <w:rPr>
-          <w:rFonts w:ascii="Times New Roman" w:hAnsi="Times New Roman" w:cs="Times New Roman"/>
-          <w:sz w:val="28"/>
-          <w:szCs w:val="28"/>
-        </w:rPr>
-        <w:t xml:space="preserve">]. – </w:t>
-      </w:r>
-      <w:r>
-        <w:rPr>
-          <w:rFonts w:ascii="Times New Roman" w:hAnsi="Times New Roman" w:cs="Times New Roman"/>
-          <w:sz w:val="28"/>
-          <w:szCs w:val="28"/>
-        </w:rPr>
-        <w:t>Режим</w:t>
-      </w:r>
-      <w:r>
-        <w:rPr>
-          <w:rFonts w:ascii="Times New Roman" w:hAnsi="Times New Roman" w:cs="Times New Roman"/>
-          <w:sz w:val="28"/>
-          <w:szCs w:val="28"/>
-        </w:rPr>
-        <w:t xml:space="preserve"> </w:t>
-      </w:r>
-      <w:r>
-        <w:rPr>
-          <w:rFonts w:ascii="Times New Roman" w:hAnsi="Times New Roman" w:cs="Times New Roman"/>
-          <w:sz w:val="28"/>
-          <w:szCs w:val="28"/>
-        </w:rPr>
-        <w:t>доступа</w:t>
-      </w:r>
-      <w:proofErr w:type="gramStart"/>
-      <w:r>
-        <w:rPr>
-          <w:rFonts w:ascii="Times New Roman" w:hAnsi="Times New Roman" w:cs="Times New Roman"/>
-          <w:sz w:val="28"/>
-          <w:szCs w:val="28"/>
-        </w:rPr>
-        <w:t xml:space="preserve"> :</w:t>
-      </w:r>
-      <w:proofErr w:type="gramEnd"/>
-      <w:r>
-        <w:rPr>
-          <w:rFonts w:ascii="Times New Roman" w:hAnsi="Times New Roman" w:cs="Times New Roman"/>
-          <w:sz w:val="28"/>
-          <w:szCs w:val="28"/>
-        </w:rPr>
-        <w:t xml:space="preserve"> </w:t>
-      </w:r>
-      <w:r>
-        <w:rPr>
-          <w:rFonts w:ascii="Times New Roman" w:hAnsi="Times New Roman" w:cs="Times New Roman"/>
-          <w:sz w:val="28"/>
-          <w:szCs w:val="28"/>
-          <w:lang w:val="en-US"/>
-        </w:rPr>
-        <w:t>http</w:t>
-      </w:r>
-      <w:r>
-        <w:rPr>
-          <w:rFonts w:ascii="Times New Roman" w:hAnsi="Times New Roman" w:cs="Times New Roman"/>
-          <w:sz w:val="28"/>
-          <w:szCs w:val="28"/>
-        </w:rPr>
-        <w:t>://</w:t>
-      </w:r>
-      <w:r>
-        <w:rPr>
-          <w:rFonts w:ascii="Times New Roman" w:hAnsi="Times New Roman" w:cs="Times New Roman"/>
-          <w:sz w:val="28"/>
-          <w:szCs w:val="28"/>
-          <w:lang w:val="en-US"/>
-        </w:rPr>
-        <w:t>www</w:t>
-      </w:r>
-      <w:r>
-        <w:rPr>
-          <w:rFonts w:ascii="Times New Roman" w:hAnsi="Times New Roman" w:cs="Times New Roman"/>
-          <w:sz w:val="28"/>
-          <w:szCs w:val="28"/>
+      <w:r>
+        <w:rPr>
+          <w:rFonts w:ascii="Times New Roman" w:hAnsi="Times New Roman" w:cs="Times New Roman"/>
+          <w:sz w:val="28"/>
+          <w:szCs w:val="28"/>
+          <w:lang w:val="en-US"/>
+        </w:rPr>
+        <w:t>toyotaofyork</w:t>
+      </w:r>
+      <w:r>
+        <w:rPr>
+          <w:rFonts w:ascii="Times New Roman" w:hAnsi="Times New Roman" w:cs="Times New Roman"/>
+          <w:sz w:val="28"/>
+          <w:szCs w:val="28"/>
+          <w:lang w:val="en-US"/>
         </w:rPr>
         <w:t>.</w:t>
       </w:r>
-      <w:proofErr w:type="spellStart"/>
-      <w:r>
-        <w:rPr>
-          <w:rFonts w:ascii="Times New Roman" w:hAnsi="Times New Roman" w:cs="Times New Roman"/>
-          <w:sz w:val="28"/>
-          <w:szCs w:val="28"/>
-          <w:lang w:val="en-US"/>
-        </w:rPr>
-        <w:t>toyotaofyork</w:t>
-      </w:r>
-      <w:proofErr w:type="spellEnd"/>
-      <w:r>
-        <w:rPr>
-          <w:rFonts w:ascii="Times New Roman" w:hAnsi="Times New Roman" w:cs="Times New Roman"/>
-          <w:sz w:val="28"/>
-          <w:szCs w:val="28"/>
-        </w:rPr>
-        <w:t>.</w:t>
-      </w:r>
       <w:r>
         <w:rPr>
           <w:rFonts w:ascii="Times New Roman" w:hAnsi="Times New Roman" w:cs="Times New Roman"/>
@@ -706,6 +645,7 @@
           <w:rFonts w:ascii="Times New Roman" w:hAnsi="Times New Roman" w:cs="Times New Roman"/>
           <w:sz w:val="28"/>
           <w:szCs w:val="28"/>
+          <w:lang w:val="en-US"/>
         </w:rPr>
         <w:t>/.</w:t>
       </w:r>
@@ -727,6 +667,14 @@
           <w:sz w:val="28"/>
           <w:szCs w:val="28"/>
         </w:rPr>
+        <w:t>[</w:t>
+      </w:r>
+      <w:r>
+        <w:rPr>
+          <w:rFonts w:ascii="Times New Roman" w:hAnsi="Times New Roman" w:cs="Times New Roman"/>
+          <w:sz w:val="28"/>
+          <w:szCs w:val="28"/>
+        </w:rPr>
         <w:t>4</w:t>
       </w:r>
       <w:r>
@@ -735,61 +683,15 @@
           <w:sz w:val="28"/>
           <w:szCs w:val="28"/>
         </w:rPr>
-        <w:t xml:space="preserve"> ASP.NET MVC </w:t>
-      </w:r>
-      <w:proofErr w:type="spellStart"/>
-      <w:r>
-        <w:rPr>
-          <w:rFonts w:ascii="Times New Roman" w:hAnsi="Times New Roman" w:cs="Times New Roman"/>
-          <w:sz w:val="28"/>
-          <w:szCs w:val="28"/>
-        </w:rPr>
-        <w:t>vs</w:t>
-      </w:r>
-      <w:proofErr w:type="spellEnd"/>
-      <w:r>
-        <w:rPr>
-          <w:rFonts w:ascii="Times New Roman" w:hAnsi="Times New Roman" w:cs="Times New Roman"/>
-          <w:sz w:val="28"/>
-          <w:szCs w:val="28"/>
-        </w:rPr>
-        <w:t xml:space="preserve">. </w:t>
-      </w:r>
-      <w:proofErr w:type="spellStart"/>
-      <w:r>
-        <w:rPr>
-          <w:rFonts w:ascii="Times New Roman" w:hAnsi="Times New Roman" w:cs="Times New Roman"/>
-          <w:sz w:val="28"/>
-          <w:szCs w:val="28"/>
-        </w:rPr>
-        <w:t>Spring</w:t>
-      </w:r>
-      <w:proofErr w:type="spellEnd"/>
-      <w:r>
-        <w:rPr>
-          <w:rFonts w:ascii="Times New Roman" w:hAnsi="Times New Roman" w:cs="Times New Roman"/>
-          <w:sz w:val="28"/>
-          <w:szCs w:val="28"/>
-        </w:rPr>
-        <w:t xml:space="preserve"> [Электронный ресурс]. – Режим доступа</w:t>
-      </w:r>
-      <w:proofErr w:type="gramStart"/>
-      <w:r>
-        <w:rPr>
-          <w:rFonts w:ascii="Times New Roman" w:hAnsi="Times New Roman" w:cs="Times New Roman"/>
-          <w:sz w:val="28"/>
-          <w:szCs w:val="28"/>
-        </w:rPr>
-        <w:t xml:space="preserve"> :</w:t>
-      </w:r>
-      <w:proofErr w:type="gramEnd"/>
-      <w:r>
-        <w:rPr>
-          <w:rFonts w:ascii="Times New Roman" w:hAnsi="Times New Roman" w:cs="Times New Roman"/>
-          <w:sz w:val="28"/>
-          <w:szCs w:val="28"/>
-        </w:rPr>
-        <w:t xml:space="preserve"> http://vschart.com/compare/asp-net-mvc-framework/vs/spring-framework.</w:t>
+        <w:t>]</w:t>
+      </w:r>
+      <w:r>
+        <w:rPr>
+          <w:rFonts w:ascii="Times New Roman" w:hAnsi="Times New Roman" w:cs="Times New Roman"/>
+          <w:sz w:val="28"/>
+          <w:szCs w:val="28"/>
+        </w:rPr>
+        <w:t xml:space="preserve"> ASP.NET MVC vs. Spring [Электронный ресурс]. – Режим доступа : http://vschart.com/compare/asp-net-mvc-framework/vs/spring-framework.</w:t>
       </w:r>
     </w:p>
     <w:p>
@@ -804,7 +706,15 @@
           <w:lang w:val="en-US"/>
         </w:rPr>
       </w:pPr>
-      <w:proofErr w:type="gramStart"/>
+      <w:r>
+        <w:rPr>
+          <w:rFonts w:ascii="Times New Roman" w:hAnsi="Times New Roman" w:cs="Times New Roman"/>
+          <w:sz w:val="28"/>
+          <w:szCs w:val="28"/>
+          <w:lang w:val="en-US"/>
+        </w:rPr>
+        <w:t>[</w:t>
+      </w:r>
       <w:r>
         <w:rPr>
           <w:rFonts w:ascii="Times New Roman" w:hAnsi="Times New Roman" w:cs="Times New Roman"/>
@@ -821,9 +731,17 @@
           <w:szCs w:val="28"/>
           <w:lang w:val="en-US"/>
         </w:rPr>
-        <w:t xml:space="preserve"> </w:t>
-      </w:r>
-      <w:proofErr w:type="spellStart"/>
+        <w:t>]</w:t>
+      </w:r>
+      <w:r>
+        <w:rPr>
+          <w:rFonts w:ascii="Times New Roman" w:hAnsi="Times New Roman" w:cs="Times New Roman"/>
+          <w:sz w:val="28"/>
+          <w:szCs w:val="28"/>
+          <w:lang w:val="en-US"/>
+        </w:rPr>
+        <w:t xml:space="preserve"> </w:t>
+      </w:r>
       <w:r>
         <w:rPr>
           <w:rFonts w:ascii="Times New Roman" w:hAnsi="Times New Roman" w:cs="Times New Roman"/>
@@ -833,7 +751,6 @@
         </w:rPr>
         <w:t>Troelsen</w:t>
       </w:r>
-      <w:proofErr w:type="spellEnd"/>
       <w:r>
         <w:rPr>
           <w:rFonts w:ascii="Times New Roman" w:hAnsi="Times New Roman" w:cs="Times New Roman"/>
@@ -859,19 +776,8 @@
           <w:szCs w:val="28"/>
           <w:lang w:val="en-US"/>
         </w:rPr>
-        <w:t>Pro C# 5.0 and the .NET 4.5 Framework.</w:t>
-      </w:r>
-      <w:proofErr w:type="gramEnd"/>
-      <w:r>
-        <w:rPr>
-          <w:rFonts w:ascii="Times New Roman" w:hAnsi="Times New Roman" w:cs="Times New Roman"/>
-          <w:sz w:val="28"/>
-          <w:szCs w:val="28"/>
-          <w:lang w:val="en-US"/>
-        </w:rPr>
-        <w:t xml:space="preserve"> – </w:t>
-      </w:r>
-      <w:proofErr w:type="spellStart"/>
+        <w:t xml:space="preserve">Pro C# 5.0 and the .NET 4.5 Framework. – </w:t>
+      </w:r>
       <w:r>
         <w:rPr>
           <w:rFonts w:ascii="Times New Roman" w:hAnsi="Times New Roman" w:cs="Times New Roman"/>
@@ -881,7 +787,6 @@
         </w:rPr>
         <w:t>Apress</w:t>
       </w:r>
-      <w:proofErr w:type="spellEnd"/>
       <w:r>
         <w:rPr>
           <w:rFonts w:ascii="Times New Roman" w:hAnsi="Times New Roman" w:cs="Times New Roman"/>
@@ -962,6 +867,14 @@
           <w:sz w:val="28"/>
           <w:szCs w:val="28"/>
         </w:rPr>
+        <w:t>[</w:t>
+      </w:r>
+      <w:r>
+        <w:rPr>
+          <w:rFonts w:ascii="Times New Roman" w:hAnsi="Times New Roman" w:cs="Times New Roman"/>
+          <w:sz w:val="28"/>
+          <w:szCs w:val="28"/>
+        </w:rPr>
         <w:t>6</w:t>
       </w:r>
       <w:r>
@@ -970,6 +883,14 @@
           <w:sz w:val="28"/>
           <w:szCs w:val="28"/>
         </w:rPr>
+        <w:t>]</w:t>
+      </w:r>
+      <w:r>
+        <w:rPr>
+          <w:rFonts w:ascii="Times New Roman" w:hAnsi="Times New Roman" w:cs="Times New Roman"/>
+          <w:sz w:val="28"/>
+          <w:szCs w:val="28"/>
+        </w:rPr>
         <w:t xml:space="preserve"> </w:t>
       </w:r>
       <w:r>
@@ -986,25 +907,7 @@
           <w:sz w:val="28"/>
           <w:szCs w:val="28"/>
         </w:rPr>
-        <w:t xml:space="preserve"> [Электронный ресурс]. – Режим доступа</w:t>
-      </w:r>
-      <w:proofErr w:type="gramStart"/>
-      <w:r>
-        <w:rPr>
-          <w:rFonts w:ascii="Times New Roman" w:hAnsi="Times New Roman" w:cs="Times New Roman"/>
-          <w:sz w:val="28"/>
-          <w:szCs w:val="28"/>
-        </w:rPr>
-        <w:t xml:space="preserve"> :</w:t>
-      </w:r>
-      <w:proofErr w:type="gramEnd"/>
-      <w:r>
-        <w:rPr>
-          <w:rFonts w:ascii="Times New Roman" w:hAnsi="Times New Roman" w:cs="Times New Roman"/>
-          <w:sz w:val="28"/>
-          <w:szCs w:val="28"/>
-        </w:rPr>
-        <w:t xml:space="preserve"> </w:t>
+        <w:t xml:space="preserve"> [Электронный ресурс]. – Режим доступа : </w:t>
       </w:r>
       <w:r>
         <w:rPr>
@@ -1040,43 +943,39 @@
           <w:sz w:val="28"/>
           <w:szCs w:val="28"/>
         </w:rPr>
-        <w:t xml:space="preserve">7 </w:t>
-      </w:r>
-      <w:proofErr w:type="spellStart"/>
-      <w:r>
-        <w:rPr>
-          <w:rFonts w:ascii="Times New Roman" w:hAnsi="Times New Roman" w:cs="Times New Roman"/>
-          <w:sz w:val="28"/>
-          <w:szCs w:val="28"/>
-        </w:rPr>
-        <w:t>Model-View-Controller</w:t>
-      </w:r>
-      <w:proofErr w:type="spellEnd"/>
-      <w:r>
-        <w:rPr>
-          <w:rFonts w:ascii="Times New Roman" w:hAnsi="Times New Roman" w:cs="Times New Roman"/>
-          <w:sz w:val="28"/>
-          <w:szCs w:val="28"/>
-        </w:rPr>
-        <w:t xml:space="preserve"> [Электронный ресурс]. – Режим доступа</w:t>
-      </w:r>
-      <w:proofErr w:type="gramStart"/>
-      <w:r>
-        <w:rPr>
-          <w:rFonts w:ascii="Times New Roman" w:hAnsi="Times New Roman" w:cs="Times New Roman"/>
-          <w:sz w:val="28"/>
-          <w:szCs w:val="28"/>
-        </w:rPr>
-        <w:t xml:space="preserve"> :</w:t>
-      </w:r>
-      <w:proofErr w:type="gramEnd"/>
-      <w:r>
-        <w:rPr>
-          <w:rFonts w:ascii="Times New Roman" w:hAnsi="Times New Roman" w:cs="Times New Roman"/>
-          <w:sz w:val="28"/>
-          <w:szCs w:val="28"/>
-        </w:rPr>
-        <w:t xml:space="preserve"> </w:t>
+        <w:t>[</w:t>
+      </w:r>
+      <w:r>
+        <w:rPr>
+          <w:rFonts w:ascii="Times New Roman" w:hAnsi="Times New Roman" w:cs="Times New Roman"/>
+          <w:sz w:val="28"/>
+          <w:szCs w:val="28"/>
+        </w:rPr>
+        <w:t>7</w:t>
+      </w:r>
+      <w:r>
+        <w:rPr>
+          <w:rFonts w:ascii="Times New Roman" w:hAnsi="Times New Roman" w:cs="Times New Roman"/>
+          <w:sz w:val="28"/>
+          <w:szCs w:val="28"/>
+        </w:rPr>
+        <w:t>]</w:t>
+      </w:r>
+      <w:r>
+        <w:rPr>
+          <w:rFonts w:ascii="Times New Roman" w:hAnsi="Times New Roman" w:cs="Times New Roman"/>
+          <w:sz w:val="28"/>
+          <w:szCs w:val="28"/>
+        </w:rPr>
+        <w:t xml:space="preserve"> Model-View-Controller</w:t>
+      </w:r>
+      <w:r>
+        <w:rPr>
+          <w:rFonts w:ascii="Times New Roman" w:hAnsi="Times New Roman" w:cs="Times New Roman"/>
+          <w:sz w:val="28"/>
+          <w:szCs w:val="28"/>
+        </w:rPr>
+        <w:t xml:space="preserve"> [Электронный ресурс]. – Режим доступа : </w:t>
       </w:r>
       <w:r>
         <w:rPr>
@@ -1112,61 +1011,39 @@
           <w:sz w:val="28"/>
           <w:szCs w:val="28"/>
         </w:rPr>
-        <w:t xml:space="preserve">8 </w:t>
-      </w:r>
-      <w:proofErr w:type="spellStart"/>
-      <w:r>
-        <w:rPr>
-          <w:rFonts w:ascii="Times New Roman" w:hAnsi="Times New Roman" w:cs="Times New Roman"/>
-          <w:sz w:val="28"/>
-          <w:szCs w:val="28"/>
-        </w:rPr>
-        <w:t>Microsoft</w:t>
-      </w:r>
-      <w:proofErr w:type="spellEnd"/>
-      <w:r>
-        <w:rPr>
-          <w:rFonts w:ascii="Times New Roman" w:hAnsi="Times New Roman" w:cs="Times New Roman"/>
-          <w:sz w:val="28"/>
-          <w:szCs w:val="28"/>
-        </w:rPr>
-        <w:t xml:space="preserve"> SQL </w:t>
-      </w:r>
-      <w:proofErr w:type="spellStart"/>
-      <w:r>
-        <w:rPr>
-          <w:rFonts w:ascii="Times New Roman" w:hAnsi="Times New Roman" w:cs="Times New Roman"/>
-          <w:sz w:val="28"/>
-          <w:szCs w:val="28"/>
-        </w:rPr>
-        <w:t>Server</w:t>
-      </w:r>
-      <w:proofErr w:type="spellEnd"/>
-      <w:r>
-        <w:rPr>
-          <w:rFonts w:ascii="Times New Roman" w:hAnsi="Times New Roman" w:cs="Times New Roman"/>
-          <w:sz w:val="28"/>
-          <w:szCs w:val="28"/>
-        </w:rPr>
-        <w:t xml:space="preserve"> [Электронный ресурс]. – Режим доступа</w:t>
-      </w:r>
-      <w:proofErr w:type="gramStart"/>
-      <w:r>
-        <w:rPr>
-          <w:rFonts w:ascii="Times New Roman" w:hAnsi="Times New Roman" w:cs="Times New Roman"/>
-          <w:sz w:val="28"/>
-          <w:szCs w:val="28"/>
-        </w:rPr>
-        <w:t xml:space="preserve"> :</w:t>
-      </w:r>
-      <w:proofErr w:type="gramEnd"/>
-      <w:r>
-        <w:rPr>
-          <w:rFonts w:ascii="Times New Roman" w:hAnsi="Times New Roman" w:cs="Times New Roman"/>
-          <w:sz w:val="28"/>
-          <w:szCs w:val="28"/>
-        </w:rPr>
-        <w:t xml:space="preserve"> </w:t>
+        <w:t>[</w:t>
+      </w:r>
+      <w:r>
+        <w:rPr>
+          <w:rFonts w:ascii="Times New Roman" w:hAnsi="Times New Roman" w:cs="Times New Roman"/>
+          <w:sz w:val="28"/>
+          <w:szCs w:val="28"/>
+        </w:rPr>
+        <w:t>8</w:t>
+      </w:r>
+      <w:r>
+        <w:rPr>
+          <w:rFonts w:ascii="Times New Roman" w:hAnsi="Times New Roman" w:cs="Times New Roman"/>
+          <w:sz w:val="28"/>
+          <w:szCs w:val="28"/>
+        </w:rPr>
+        <w:t>]</w:t>
+      </w:r>
+      <w:r>
+        <w:rPr>
+          <w:rFonts w:ascii="Times New Roman" w:hAnsi="Times New Roman" w:cs="Times New Roman"/>
+          <w:sz w:val="28"/>
+          <w:szCs w:val="28"/>
+        </w:rPr>
+        <w:t xml:space="preserve"> Microsoft SQL Server</w:t>
+      </w:r>
+      <w:r>
+        <w:rPr>
+          <w:rFonts w:ascii="Times New Roman" w:hAnsi="Times New Roman" w:cs="Times New Roman"/>
+          <w:sz w:val="28"/>
+          <w:szCs w:val="28"/>
+        </w:rPr>
+        <w:t xml:space="preserve"> [Электронный ресурс]. – Режим доступа : </w:t>
       </w:r>
       <w:r>
         <w:rPr>
@@ -1197,47 +1074,51 @@
           <w:lang w:val="en-US"/>
         </w:rPr>
       </w:pPr>
-      <w:proofErr w:type="gramStart"/>
-      <w:r>
-        <w:rPr>
-          <w:rFonts w:ascii="Times New Roman" w:hAnsi="Times New Roman" w:cs="Times New Roman"/>
-          <w:sz w:val="28"/>
-          <w:szCs w:val="28"/>
-          <w:lang w:val="en-US"/>
-        </w:rPr>
-        <w:t xml:space="preserve">9 </w:t>
-      </w:r>
-      <w:proofErr w:type="spellStart"/>
-      <w:r>
-        <w:rPr>
-          <w:rFonts w:ascii="Times New Roman" w:hAnsi="Times New Roman" w:cs="Times New Roman"/>
-          <w:sz w:val="28"/>
-          <w:szCs w:val="28"/>
-          <w:lang w:val="en-US"/>
-        </w:rPr>
-        <w:t>NHibernate</w:t>
-      </w:r>
-      <w:proofErr w:type="spellEnd"/>
-      <w:r>
-        <w:rPr>
-          <w:rFonts w:ascii="Times New Roman" w:hAnsi="Times New Roman" w:cs="Times New Roman"/>
-          <w:sz w:val="28"/>
-          <w:szCs w:val="28"/>
-          <w:lang w:val="en-US"/>
-        </w:rPr>
-        <w:t>.</w:t>
-      </w:r>
-      <w:proofErr w:type="gramEnd"/>
-      <w:r>
-        <w:rPr>
-          <w:rFonts w:ascii="Times New Roman" w:hAnsi="Times New Roman" w:cs="Times New Roman"/>
-          <w:sz w:val="28"/>
-          <w:szCs w:val="28"/>
-          <w:lang w:val="en-US"/>
-        </w:rPr>
-        <w:t xml:space="preserve"> </w:t>
-      </w:r>
-      <w:proofErr w:type="gramStart"/>
+      <w:r>
+        <w:rPr>
+          <w:rFonts w:ascii="Times New Roman" w:hAnsi="Times New Roman" w:cs="Times New Roman"/>
+          <w:sz w:val="28"/>
+          <w:szCs w:val="28"/>
+          <w:lang w:val="en-US"/>
+        </w:rPr>
+        <w:t>[</w:t>
+      </w:r>
+      <w:r>
+        <w:rPr>
+          <w:rFonts w:ascii="Times New Roman" w:hAnsi="Times New Roman" w:cs="Times New Roman"/>
+          <w:sz w:val="28"/>
+          <w:szCs w:val="28"/>
+          <w:lang w:val="en-US"/>
+        </w:rPr>
+        <w:t>9</w:t>
+      </w:r>
+      <w:r>
+        <w:rPr>
+          <w:rFonts w:ascii="Times New Roman" w:hAnsi="Times New Roman" w:cs="Times New Roman"/>
+          <w:sz w:val="28"/>
+          <w:szCs w:val="28"/>
+          <w:lang w:val="en-US"/>
+        </w:rPr>
+        <w:t>]</w:t>
+      </w:r>
+      <w:r>
+        <w:rPr>
+          <w:rFonts w:ascii="Times New Roman" w:hAnsi="Times New Roman" w:cs="Times New Roman"/>
+          <w:sz w:val="28"/>
+          <w:szCs w:val="28"/>
+          <w:lang w:val="en-US"/>
+        </w:rPr>
+        <w:t xml:space="preserve"> NHibernate</w:t>
+      </w:r>
+      <w:r>
+        <w:rPr>
+          <w:rFonts w:ascii="Times New Roman" w:hAnsi="Times New Roman" w:cs="Times New Roman"/>
+          <w:sz w:val="28"/>
+          <w:szCs w:val="28"/>
+          <w:lang w:val="en-US"/>
+        </w:rPr>
+        <w:t xml:space="preserve">. </w:t>
+      </w:r>
       <w:r>
         <w:rPr>
           <w:rFonts w:ascii="Times New Roman" w:hAnsi="Times New Roman" w:cs="Times New Roman"/>
@@ -1279,17 +1160,7 @@
           <w:szCs w:val="28"/>
           <w:lang w:val="en-US"/>
         </w:rPr>
-        <w:t>].</w:t>
-      </w:r>
-      <w:proofErr w:type="gramEnd"/>
-      <w:r>
-        <w:rPr>
-          <w:rFonts w:ascii="Times New Roman" w:hAnsi="Times New Roman" w:cs="Times New Roman"/>
-          <w:sz w:val="28"/>
-          <w:szCs w:val="28"/>
-          <w:lang w:val="en-US"/>
-        </w:rPr>
-        <w:t xml:space="preserve"> – </w:t>
+        <w:t xml:space="preserve">]. – </w:t>
       </w:r>
       <w:r>
         <w:rPr>
@@ -1308,7 +1179,6 @@
         </w:rPr>
         <w:t xml:space="preserve"> </w:t>
       </w:r>
-      <w:proofErr w:type="gramStart"/>
       <w:r>
         <w:rPr>
           <w:rFonts w:ascii="Times New Roman" w:hAnsi="Times New Roman" w:cs="Times New Roman"/>
@@ -1324,17 +1194,7 @@
           <w:szCs w:val="28"/>
           <w:lang w:val="en-US"/>
         </w:rPr>
-        <w:t xml:space="preserve"> :</w:t>
-      </w:r>
-      <w:proofErr w:type="gramEnd"/>
-      <w:r>
-        <w:rPr>
-          <w:rFonts w:ascii="Times New Roman" w:hAnsi="Times New Roman" w:cs="Times New Roman"/>
-          <w:sz w:val="28"/>
-          <w:szCs w:val="28"/>
-          <w:lang w:val="en-US"/>
-        </w:rPr>
-        <w:t xml:space="preserve"> http://nhibernate.info/.</w:t>
+        <w:t xml:space="preserve"> : http://nhibernate.info/.</w:t>
       </w:r>
     </w:p>
     <w:p>
@@ -1354,6 +1214,14 @@
           <w:sz w:val="28"/>
           <w:szCs w:val="28"/>
         </w:rPr>
+        <w:t>[</w:t>
+      </w:r>
+      <w:r>
+        <w:rPr>
+          <w:rFonts w:ascii="Times New Roman" w:hAnsi="Times New Roman" w:cs="Times New Roman"/>
+          <w:sz w:val="28"/>
+          <w:szCs w:val="28"/>
+        </w:rPr>
         <w:t>10</w:t>
       </w:r>
       <w:r>
@@ -1362,9 +1230,16 @@
           <w:sz w:val="28"/>
           <w:szCs w:val="28"/>
         </w:rPr>
-        <w:t xml:space="preserve"> </w:t>
-      </w:r>
-      <w:proofErr w:type="spellStart"/>
+        <w:t>]</w:t>
+      </w:r>
+      <w:r>
+        <w:rPr>
+          <w:rFonts w:ascii="Times New Roman" w:hAnsi="Times New Roman" w:cs="Times New Roman"/>
+          <w:sz w:val="28"/>
+          <w:szCs w:val="28"/>
+        </w:rPr>
+        <w:t xml:space="preserve"> </w:t>
+      </w:r>
       <w:r>
         <w:rPr>
           <w:rFonts w:ascii="Times New Roman" w:hAnsi="Times New Roman" w:cs="Times New Roman"/>
@@ -1374,7 +1249,6 @@
         </w:rPr>
         <w:t>NuGet</w:t>
       </w:r>
-      <w:proofErr w:type="spellEnd"/>
       <w:r>
         <w:rPr>
           <w:rFonts w:ascii="Times New Roman" w:hAnsi="Times New Roman" w:cs="Times New Roman"/>
@@ -1433,7 +1307,6 @@
         </w:rPr>
         <w:t>Электронный ресурс]. – Режим доступа</w:t>
       </w:r>
-      <w:proofErr w:type="gramStart"/>
       <w:r>
         <w:rPr>
           <w:rFonts w:ascii="Times New Roman" w:hAnsi="Times New Roman" w:cs="Times New Roman"/>
@@ -1450,7 +1323,6 @@
         </w:rPr>
         <w:t>:</w:t>
       </w:r>
-      <w:proofErr w:type="gramEnd"/>
       <w:r>
         <w:rPr>
           <w:rFonts w:ascii="Times New Roman" w:hAnsi="Times New Roman" w:cs="Times New Roman"/>
@@ -1493,7 +1365,6 @@
         </w:rPr>
         <w:t>.</w:t>
       </w:r>
-      <w:proofErr w:type="spellStart"/>
       <w:r>
         <w:rPr>
           <w:rFonts w:ascii="Times New Roman" w:hAnsi="Times New Roman" w:cs="Times New Roman"/>
@@ -1503,7 +1374,6 @@
         </w:rPr>
         <w:t>nuget</w:t>
       </w:r>
-      <w:proofErr w:type="spellEnd"/>
       <w:r>
         <w:rPr>
           <w:rFonts w:ascii="Times New Roman" w:hAnsi="Times New Roman" w:cs="Times New Roman"/>
@@ -1555,7 +1425,31 @@
           <w:sz w:val="28"/>
           <w:szCs w:val="28"/>
         </w:rPr>
-        <w:t xml:space="preserve">11 </w:t>
+        <w:t>[</w:t>
+      </w:r>
+      <w:r>
+        <w:rPr>
+          <w:rFonts w:ascii="Times New Roman" w:hAnsi="Times New Roman" w:cs="Times New Roman"/>
+          <w:sz w:val="28"/>
+          <w:szCs w:val="28"/>
+        </w:rPr>
+        <w:t>11</w:t>
+      </w:r>
+      <w:r>
+        <w:rPr>
+          <w:rFonts w:ascii="Times New Roman" w:hAnsi="Times New Roman" w:cs="Times New Roman"/>
+          <w:sz w:val="28"/>
+          <w:szCs w:val="28"/>
+        </w:rPr>
+        <w:t>]</w:t>
+      </w:r>
+      <w:r>
+        <w:rPr>
+          <w:rFonts w:ascii="Times New Roman" w:hAnsi="Times New Roman" w:cs="Times New Roman"/>
+          <w:sz w:val="28"/>
+          <w:szCs w:val="28"/>
+        </w:rPr>
+        <w:t xml:space="preserve"> </w:t>
       </w:r>
       <w:r>
         <w:rPr>
@@ -1666,7 +1560,6 @@
         </w:rPr>
         <w:t>Электронный ресурс]. – Режим доступа</w:t>
       </w:r>
-      <w:proofErr w:type="gramStart"/>
       <w:r>
         <w:rPr>
           <w:rFonts w:ascii="Times New Roman" w:hAnsi="Times New Roman" w:cs="Times New Roman"/>
@@ -1675,7 +1568,6 @@
         </w:rPr>
         <w:t xml:space="preserve"> :</w:t>
       </w:r>
-      <w:proofErr w:type="gramEnd"/>
       <w:r>
         <w:rPr>
           <w:rFonts w:ascii="Times New Roman" w:hAnsi="Times New Roman" w:cs="Times New Roman"/>
@@ -1701,7 +1593,6 @@
         </w:rPr>
         <w:t>://</w:t>
       </w:r>
-      <w:proofErr w:type="spellStart"/>
       <w:r>
         <w:rPr>
           <w:rFonts w:ascii="Times New Roman" w:hAnsi="Times New Roman" w:cs="Times New Roman"/>
@@ -1711,7 +1602,6 @@
         </w:rPr>
         <w:t>packagecontrol</w:t>
       </w:r>
-      <w:proofErr w:type="spellEnd"/>
       <w:r>
         <w:rPr>
           <w:rFonts w:ascii="Times New Roman" w:hAnsi="Times New Roman" w:cs="Times New Roman"/>
@@ -1720,7 +1610,6 @@
         </w:rPr>
         <w:t>.</w:t>
       </w:r>
-      <w:proofErr w:type="spellStart"/>
       <w:r>
         <w:rPr>
           <w:rFonts w:ascii="Times New Roman" w:hAnsi="Times New Roman" w:cs="Times New Roman"/>
@@ -1730,7 +1619,6 @@
         </w:rPr>
         <w:t>io</w:t>
       </w:r>
-      <w:proofErr w:type="spellEnd"/>
       <w:r>
         <w:rPr>
           <w:rFonts w:ascii="Times New Roman" w:hAnsi="Times New Roman" w:cs="Times New Roman"/>
@@ -1791,6 +1679,14 @@
           <w:sz w:val="28"/>
           <w:szCs w:val="28"/>
         </w:rPr>
+        <w:t>[</w:t>
+      </w:r>
+      <w:r>
+        <w:rPr>
+          <w:rFonts w:ascii="Times New Roman" w:hAnsi="Times New Roman" w:cs="Times New Roman"/>
+          <w:sz w:val="28"/>
+          <w:szCs w:val="28"/>
+        </w:rPr>
         <w:t>1</w:t>
       </w:r>
       <w:r>
@@ -1807,9 +1703,16 @@
           <w:sz w:val="28"/>
           <w:szCs w:val="28"/>
         </w:rPr>
-        <w:t xml:space="preserve"> </w:t>
-      </w:r>
-      <w:proofErr w:type="spellStart"/>
+        <w:t>]</w:t>
+      </w:r>
+      <w:r>
+        <w:rPr>
+          <w:rFonts w:ascii="Times New Roman" w:hAnsi="Times New Roman" w:cs="Times New Roman"/>
+          <w:sz w:val="28"/>
+          <w:szCs w:val="28"/>
+        </w:rPr>
+        <w:t xml:space="preserve"> </w:t>
+      </w:r>
       <w:r>
         <w:rPr>
           <w:rFonts w:ascii="Times New Roman" w:hAnsi="Times New Roman" w:cs="Times New Roman"/>
@@ -1818,7 +1721,6 @@
         </w:rPr>
         <w:t>Флэнаган</w:t>
       </w:r>
-      <w:proofErr w:type="spellEnd"/>
       <w:r>
         <w:rPr>
           <w:rFonts w:ascii="Times New Roman" w:hAnsi="Times New Roman" w:cs="Times New Roman"/>
@@ -1866,25 +1768,7 @@
           <w:sz w:val="28"/>
           <w:szCs w:val="28"/>
         </w:rPr>
-        <w:t>. – М.</w:t>
-      </w:r>
-      <w:proofErr w:type="gramStart"/>
-      <w:r>
-        <w:rPr>
-          <w:rFonts w:ascii="Times New Roman" w:hAnsi="Times New Roman" w:cs="Times New Roman"/>
-          <w:sz w:val="28"/>
-          <w:szCs w:val="28"/>
-        </w:rPr>
-        <w:t xml:space="preserve"> :</w:t>
-      </w:r>
-      <w:proofErr w:type="gramEnd"/>
-      <w:r>
-        <w:rPr>
-          <w:rFonts w:ascii="Times New Roman" w:hAnsi="Times New Roman" w:cs="Times New Roman"/>
-          <w:sz w:val="28"/>
-          <w:szCs w:val="28"/>
-        </w:rPr>
-        <w:t xml:space="preserve"> </w:t>
+        <w:t xml:space="preserve">. – М. : </w:t>
       </w:r>
       <w:r>
         <w:rPr>
@@ -1952,6 +1836,14 @@
           <w:sz w:val="28"/>
           <w:szCs w:val="28"/>
         </w:rPr>
+        <w:t>[</w:t>
+      </w:r>
+      <w:r>
+        <w:rPr>
+          <w:rFonts w:ascii="Times New Roman" w:hAnsi="Times New Roman" w:cs="Times New Roman"/>
+          <w:sz w:val="28"/>
+          <w:szCs w:val="28"/>
+        </w:rPr>
         <w:t>13</w:t>
       </w:r>
       <w:r>
@@ -1960,9 +1852,16 @@
           <w:sz w:val="28"/>
           <w:szCs w:val="28"/>
         </w:rPr>
-        <w:t xml:space="preserve"> </w:t>
-      </w:r>
-      <w:proofErr w:type="spellStart"/>
+        <w:t>]</w:t>
+      </w:r>
+      <w:r>
+        <w:rPr>
+          <w:rFonts w:ascii="Times New Roman" w:hAnsi="Times New Roman" w:cs="Times New Roman"/>
+          <w:sz w:val="28"/>
+          <w:szCs w:val="28"/>
+        </w:rPr>
+        <w:t xml:space="preserve"> </w:t>
+      </w:r>
       <w:r>
         <w:rPr>
           <w:rFonts w:ascii="Times New Roman" w:hAnsi="Times New Roman" w:cs="Times New Roman"/>
@@ -1972,7 +1871,6 @@
         </w:rPr>
         <w:t>jQuery</w:t>
       </w:r>
-      <w:proofErr w:type="spellEnd"/>
       <w:r>
         <w:rPr>
           <w:rFonts w:ascii="Times New Roman" w:hAnsi="Times New Roman" w:cs="Times New Roman"/>
@@ -2014,7 +1912,6 @@
         </w:rPr>
         <w:t>Электронный ресурс]. – Режим доступа</w:t>
       </w:r>
-      <w:proofErr w:type="gramStart"/>
       <w:r>
         <w:rPr>
           <w:rFonts w:ascii="Times New Roman" w:hAnsi="Times New Roman" w:cs="Times New Roman"/>
@@ -2023,7 +1920,6 @@
         </w:rPr>
         <w:t xml:space="preserve"> :</w:t>
       </w:r>
-      <w:proofErr w:type="gramEnd"/>
       <w:r>
         <w:rPr>
           <w:rFonts w:ascii="Times New Roman" w:hAnsi="Times New Roman" w:cs="Times New Roman"/>
@@ -2049,7 +1945,6 @@
         </w:rPr>
         <w:t>://</w:t>
       </w:r>
-      <w:proofErr w:type="spellStart"/>
       <w:r>
         <w:rPr>
           <w:rFonts w:ascii="Times New Roman" w:hAnsi="Times New Roman" w:cs="Times New Roman"/>
@@ -2059,7 +1954,6 @@
         </w:rPr>
         <w:t>jquery</w:t>
       </w:r>
-      <w:proofErr w:type="spellEnd"/>
       <w:r>
         <w:rPr>
           <w:rFonts w:ascii="Times New Roman" w:hAnsi="Times New Roman" w:cs="Times New Roman"/>
@@ -2110,16 +2004,9 @@
           <w:rFonts w:ascii="Times New Roman" w:hAnsi="Times New Roman" w:cs="Times New Roman"/>
           <w:sz w:val="28"/>
           <w:szCs w:val="28"/>
-        </w:rPr>
-        <w:t>1</w:t>
-      </w:r>
-      <w:r>
-        <w:rPr>
-          <w:rFonts w:ascii="Times New Roman" w:hAnsi="Times New Roman" w:cs="Times New Roman"/>
-          <w:sz w:val="28"/>
-          <w:szCs w:val="28"/>
-        </w:rPr>
-        <w:t>4</w:t>
+          <w:lang w:val="en-US"/>
+        </w:rPr>
+        <w:t>[</w:t>
       </w:r>
       <w:bookmarkStart w:id="0" w:name="_GoBack"/>
       <w:bookmarkEnd w:id="0"/>
@@ -2129,9 +2016,33 @@
           <w:sz w:val="28"/>
           <w:szCs w:val="28"/>
         </w:rPr>
-        <w:t xml:space="preserve"> </w:t>
-      </w:r>
-      <w:proofErr w:type="spellStart"/>
+        <w:t>1</w:t>
+      </w:r>
+      <w:r>
+        <w:rPr>
+          <w:rFonts w:ascii="Times New Roman" w:hAnsi="Times New Roman" w:cs="Times New Roman"/>
+          <w:sz w:val="28"/>
+          <w:szCs w:val="28"/>
+        </w:rPr>
+        <w:t>4</w:t>
+      </w:r>
+      <w:r>
+        <w:rPr>
+          <w:rFonts w:ascii="Times New Roman" w:hAnsi="Times New Roman" w:cs="Times New Roman"/>
+          <w:sz w:val="28"/>
+          <w:szCs w:val="28"/>
+          <w:lang w:val="en-US"/>
+        </w:rPr>
+        <w:t>]</w:t>
+      </w:r>
+      <w:r>
+        <w:rPr>
+          <w:rFonts w:ascii="Times New Roman" w:hAnsi="Times New Roman" w:cs="Times New Roman"/>
+          <w:sz w:val="28"/>
+          <w:szCs w:val="28"/>
+        </w:rPr>
+        <w:t xml:space="preserve"> </w:t>
+      </w:r>
       <w:r>
         <w:rPr>
           <w:rFonts w:ascii="Times New Roman" w:hAnsi="Times New Roman" w:cs="Times New Roman"/>
@@ -2141,7 +2052,6 @@
         </w:rPr>
         <w:t>Knockoutjs</w:t>
       </w:r>
-      <w:proofErr w:type="spellEnd"/>
       <w:r>
         <w:rPr>
           <w:rFonts w:ascii="Times New Roman" w:hAnsi="Times New Roman" w:cs="Times New Roman"/>
@@ -2183,7 +2093,6 @@
         </w:rPr>
         <w:t>Электронный ресурс]. – Режим доступа</w:t>
       </w:r>
-      <w:proofErr w:type="gramStart"/>
       <w:r>
         <w:rPr>
           <w:rFonts w:ascii="Times New Roman" w:hAnsi="Times New Roman" w:cs="Times New Roman"/>
@@ -2192,7 +2101,6 @@
         </w:rPr>
         <w:t xml:space="preserve"> :</w:t>
       </w:r>
-      <w:proofErr w:type="gramEnd"/>
       <w:r>
         <w:rPr>
           <w:rFonts w:ascii="Times New Roman" w:hAnsi="Times New Roman" w:cs="Times New Roman"/>
@@ -2218,7 +2126,6 @@
         </w:rPr>
         <w:t>://</w:t>
       </w:r>
-      <w:proofErr w:type="spellStart"/>
       <w:r>
         <w:rPr>
           <w:rFonts w:ascii="Times New Roman" w:hAnsi="Times New Roman" w:cs="Times New Roman"/>
@@ -2228,7 +2135,6 @@
         </w:rPr>
         <w:t>knockoutjs</w:t>
       </w:r>
-      <w:proofErr w:type="spellEnd"/>
       <w:r>
         <w:rPr>
           <w:rFonts w:ascii="Times New Roman" w:hAnsi="Times New Roman" w:cs="Times New Roman"/>

</xml_diff>

<commit_message>
Update source list and poster.
</commit_message>
<xml_diff>
--- a/my-diploma/report/12. Source list.docx
+++ b/my-diploma/report/12. Source list.docx
@@ -13,6 +13,8 @@
           <w:szCs w:val="28"/>
         </w:rPr>
       </w:pPr>
+      <w:bookmarkStart w:id="0" w:name="_GoBack"/>
+      <w:bookmarkEnd w:id="0"/>
       <w:r>
         <w:rPr>
           <w:rFonts w:ascii="Times New Roman" w:hAnsi="Times New Roman" w:cs="Times New Roman"/>
@@ -1186,12 +1188,9 @@
           <w:rFonts w:ascii="Times New Roman" w:hAnsi="Times New Roman" w:cs="Times New Roman"/>
           <w:sz w:val="28"/>
           <w:szCs w:val="28"/>
-          <w:lang w:val="en-US"/>
-        </w:rPr>
-        <w:t xml:space="preserve"> </w:t>
-      </w:r>
-      <w:bookmarkStart w:id="0" w:name="_GoBack"/>
-      <w:bookmarkEnd w:id="0"/>
+        </w:rPr>
+        <w:t xml:space="preserve"> </w:t>
+      </w:r>
       <w:proofErr w:type="spellStart"/>
       <w:r>
         <w:rPr>
@@ -2548,7 +2547,6 @@
           <w:rFonts w:ascii="Times New Roman" w:hAnsi="Times New Roman" w:cs="Times New Roman"/>
           <w:sz w:val="28"/>
           <w:szCs w:val="28"/>
-          <w:lang w:val="en-US"/>
         </w:rPr>
       </w:pPr>
       <w:r>
@@ -2573,7 +2571,33 @@
           <w:sz w:val="28"/>
           <w:szCs w:val="28"/>
         </w:rPr>
-        <w:t>Палицын В. А. Технико-экономическое обоснование дипломных проектов. Методическое пособие в 4-х частях. Часть 4. Проекты программных средств – Минск: БГУИР, 2005. – 21 с.</w:t>
+        <w:t>Палицын В. А. Технико-экономическое обоснование дипломных проектов. Методическое пособие в 4-х частях. Часть 4. Проекты программных средств – Минск</w:t>
+      </w:r>
+      <w:proofErr w:type="gramStart"/>
+      <w:r>
+        <w:rPr>
+          <w:rFonts w:ascii="Times New Roman" w:hAnsi="Times New Roman" w:cs="Times New Roman"/>
+          <w:sz w:val="28"/>
+          <w:szCs w:val="28"/>
+        </w:rPr>
+        <w:t xml:space="preserve"> </w:t>
+      </w:r>
+      <w:r>
+        <w:rPr>
+          <w:rFonts w:ascii="Times New Roman" w:hAnsi="Times New Roman" w:cs="Times New Roman"/>
+          <w:sz w:val="28"/>
+          <w:szCs w:val="28"/>
+        </w:rPr>
+        <w:t>:</w:t>
+      </w:r>
+      <w:proofErr w:type="gramEnd"/>
+      <w:r>
+        <w:rPr>
+          <w:rFonts w:ascii="Times New Roman" w:hAnsi="Times New Roman" w:cs="Times New Roman"/>
+          <w:sz w:val="28"/>
+          <w:szCs w:val="28"/>
+        </w:rPr>
+        <w:t xml:space="preserve"> БГУИР, 2005. – 21 с.</w:t>
       </w:r>
     </w:p>
     <w:p>
@@ -2651,7 +2675,33 @@
           <w:sz w:val="28"/>
           <w:szCs w:val="28"/>
         </w:rPr>
-        <w:t xml:space="preserve"> терминалами и электронно-вычислительными машинами: </w:t>
+        <w:t xml:space="preserve"> терминалами и электронно-вычислительными машинами</w:t>
+      </w:r>
+      <w:proofErr w:type="gramStart"/>
+      <w:r>
+        <w:rPr>
+          <w:rFonts w:ascii="Times New Roman" w:hAnsi="Times New Roman" w:cs="Times New Roman"/>
+          <w:sz w:val="28"/>
+          <w:szCs w:val="28"/>
+        </w:rPr>
+        <w:t xml:space="preserve"> </w:t>
+      </w:r>
+      <w:r>
+        <w:rPr>
+          <w:rFonts w:ascii="Times New Roman" w:hAnsi="Times New Roman" w:cs="Times New Roman"/>
+          <w:sz w:val="28"/>
+          <w:szCs w:val="28"/>
+        </w:rPr>
+        <w:t>:</w:t>
+      </w:r>
+      <w:proofErr w:type="gramEnd"/>
+      <w:r>
+        <w:rPr>
+          <w:rFonts w:ascii="Times New Roman" w:hAnsi="Times New Roman" w:cs="Times New Roman"/>
+          <w:sz w:val="28"/>
+          <w:szCs w:val="28"/>
+        </w:rPr>
+        <w:t xml:space="preserve"> </w:t>
       </w:r>
       <w:r>
         <w:rPr>
@@ -2667,7 +2717,33 @@
           <w:sz w:val="28"/>
           <w:szCs w:val="28"/>
         </w:rPr>
-        <w:t xml:space="preserve">[Электронный ресурс]. – Режим доступа: </w:t>
+        <w:t>[Электронный ресурс]. – Режим доступа</w:t>
+      </w:r>
+      <w:proofErr w:type="gramStart"/>
+      <w:r>
+        <w:rPr>
+          <w:rFonts w:ascii="Times New Roman" w:hAnsi="Times New Roman" w:cs="Times New Roman"/>
+          <w:sz w:val="28"/>
+          <w:szCs w:val="28"/>
+        </w:rPr>
+        <w:t xml:space="preserve"> </w:t>
+      </w:r>
+      <w:r>
+        <w:rPr>
+          <w:rFonts w:ascii="Times New Roman" w:hAnsi="Times New Roman" w:cs="Times New Roman"/>
+          <w:sz w:val="28"/>
+          <w:szCs w:val="28"/>
+        </w:rPr>
+        <w:t>:</w:t>
+      </w:r>
+      <w:proofErr w:type="gramEnd"/>
+      <w:r>
+        <w:rPr>
+          <w:rFonts w:ascii="Times New Roman" w:hAnsi="Times New Roman" w:cs="Times New Roman"/>
+          <w:sz w:val="28"/>
+          <w:szCs w:val="28"/>
+        </w:rPr>
+        <w:t xml:space="preserve"> </w:t>
       </w:r>
       <w:r>
         <w:rPr>
@@ -2743,7 +2819,33 @@
           <w:sz w:val="28"/>
           <w:szCs w:val="28"/>
         </w:rPr>
-        <w:t xml:space="preserve">Требования к естественному, искусственному и совмещенному освещению помещений жилых и общественных зданий: </w:t>
+        <w:t>Требования к естественному, искусственному и совмещенному освещению помещений жилых и общественных зданий</w:t>
+      </w:r>
+      <w:proofErr w:type="gramStart"/>
+      <w:r>
+        <w:rPr>
+          <w:rFonts w:ascii="Times New Roman" w:hAnsi="Times New Roman" w:cs="Times New Roman"/>
+          <w:sz w:val="28"/>
+          <w:szCs w:val="28"/>
+        </w:rPr>
+        <w:t xml:space="preserve"> </w:t>
+      </w:r>
+      <w:r>
+        <w:rPr>
+          <w:rFonts w:ascii="Times New Roman" w:hAnsi="Times New Roman" w:cs="Times New Roman"/>
+          <w:sz w:val="28"/>
+          <w:szCs w:val="28"/>
+        </w:rPr>
+        <w:t>:</w:t>
+      </w:r>
+      <w:proofErr w:type="gramEnd"/>
+      <w:r>
+        <w:rPr>
+          <w:rFonts w:ascii="Times New Roman" w:hAnsi="Times New Roman" w:cs="Times New Roman"/>
+          <w:sz w:val="28"/>
+          <w:szCs w:val="28"/>
+        </w:rPr>
+        <w:t xml:space="preserve"> </w:t>
       </w:r>
       <w:r>
         <w:rPr>
@@ -2767,8 +2869,26 @@
           <w:sz w:val="28"/>
           <w:szCs w:val="28"/>
         </w:rPr>
-        <w:t>онный ресурс]. – Режим доступа:</w:t>
-      </w:r>
+        <w:t>онный ресурс]. – Режим доступа</w:t>
+      </w:r>
+      <w:proofErr w:type="gramStart"/>
+      <w:r>
+        <w:rPr>
+          <w:rFonts w:ascii="Times New Roman" w:hAnsi="Times New Roman" w:cs="Times New Roman"/>
+          <w:sz w:val="28"/>
+          <w:szCs w:val="28"/>
+        </w:rPr>
+        <w:t xml:space="preserve"> </w:t>
+      </w:r>
+      <w:r>
+        <w:rPr>
+          <w:rFonts w:ascii="Times New Roman" w:hAnsi="Times New Roman" w:cs="Times New Roman"/>
+          <w:sz w:val="28"/>
+          <w:szCs w:val="28"/>
+        </w:rPr>
+        <w:t>:</w:t>
+      </w:r>
+      <w:proofErr w:type="gramEnd"/>
       <w:r>
         <w:rPr>
           <w:rFonts w:ascii="Times New Roman" w:hAnsi="Times New Roman" w:cs="Times New Roman"/>

</xml_diff>